<commit_message>
Adiçao de arquivos de relatŕio e verificação de dados
</commit_message>
<xml_diff>
--- a/files/BrenoBaiardi-relatorio.docx
+++ b/files/BrenoBaiardi-relatorio.docx
@@ -1,196 +1,284 @@
 
 <file path=word/document.xml><?xml version="1.0" encoding="utf-8"?>
 <w:document xmlns:wpc="http://schemas.microsoft.com/office/word/2010/wordprocessingCanvas" xmlns:mc="http://schemas.openxmlformats.org/markup-compatibility/2006" xmlns:o="urn:schemas-microsoft-com:office:office" xmlns:r="http://schemas.openxmlformats.org/officeDocument/2006/relationships" xmlns:m="http://schemas.openxmlformats.org/officeDocument/2006/math" xmlns:v="urn:schemas-microsoft-com:vml" xmlns:wp14="http://schemas.microsoft.com/office/word/2010/wordprocessingDrawing" xmlns:wp="http://schemas.openxmlformats.org/drawingml/2006/wordprocessingDrawing" xmlns:w10="urn:schemas-microsoft-com:office:word" xmlns:w="http://schemas.openxmlformats.org/wordprocessingml/2006/main" xmlns:w14="http://schemas.microsoft.com/office/word/2010/wordml" xmlns:wpg="http://schemas.microsoft.com/office/word/2010/wordprocessingGroup" xmlns:wpi="http://schemas.microsoft.com/office/word/2010/wordprocessingInk" xmlns:wne="http://schemas.microsoft.com/office/word/2006/wordml" xmlns:wps="http://schemas.microsoft.com/office/word/2010/wordprocessingShape" mc:Ignorable="w14 wp14">
+  <w:background w:color="FFFFFF"/>
   <w:body>
     <w:p>
       <w:pPr>
-        <w:rPr>
-          <w:rFonts w:ascii="Times New Roman" w:hAnsi="Times New Roman" w:cs="Times New Roman"/>
-        </w:rPr>
+        <w:pStyle w:val="NormalWeb"/>
+        <w:spacing w:before="0" w:beforeAutospacing="0" w:after="200" w:afterAutospacing="0"/>
+        <w:ind w:firstLine="720"/>
+        <w:jc w:val="both"/>
       </w:pPr>
       <w:r>
         <w:rPr>
-          <w:rFonts w:ascii="Times New Roman" w:hAnsi="Times New Roman" w:cs="Times New Roman"/>
+          <w:color w:val="000000"/>
+          <w:sz w:val="22"/>
+          <w:szCs w:val="22"/>
         </w:rPr>
-        <w:t>O trabalho desenvolvi</w:t>
+        <w:t>O trabalho desenvolvido dur</w:t>
       </w:r>
+      <w:bookmarkStart w:id="0" w:name="_GoBack"/>
+      <w:bookmarkEnd w:id="0"/>
       <w:r>
         <w:rPr>
-          <w:rFonts w:ascii="Times New Roman" w:hAnsi="Times New Roman" w:cs="Times New Roman"/>
+          <w:color w:val="000000"/>
+          <w:sz w:val="22"/>
+          <w:szCs w:val="22"/>
         </w:rPr>
-        <w:t>do durante a bolsa teve seu início em janeiro de 2017, e procura desenvolver um programa que possa fazer o tratamento unificado dos dados de diferentes espectroradiômetros. Como o espectro solar tem suas características definidas em mais de uma região comprimento de onda, é necessário analisar o espectro solar em suas diferentes faixas</w:t>
-      </w:r>
-      <w:r>
-        <w:rPr>
-          <w:rFonts w:ascii="Times New Roman" w:hAnsi="Times New Roman" w:cs="Times New Roman"/>
-        </w:rPr>
-        <w:t xml:space="preserve"> (visível e inframvermelho)</w:t>
-      </w:r>
-      <w:r>
-        <w:rPr>
-          <w:rFonts w:ascii="Times New Roman" w:hAnsi="Times New Roman" w:cs="Times New Roman"/>
-        </w:rPr>
-        <w:t>, e para isso são necessários dois aparelhos de coleta de dados, cada um atuando em uma região especifica.</w:t>
-      </w:r>
-      <w:r>
-        <w:rPr>
-          <w:rFonts w:ascii="Times New Roman" w:hAnsi="Times New Roman" w:cs="Times New Roman"/>
-        </w:rPr>
-        <w:t xml:space="preserve"> Ao observar que os resultados de ambos os sensores possuem uma região em comum, porpôs-se desenvolver o software de matching das curvas resultantes por meio de manipulação de listas com auxílio da linguagem de programação python. Os dados resultantes dos sensores são recebidos por meio de arquivos que contém matrizes com pares </w:t>
-      </w:r>
-      <w:r>
-        <w:rPr>
-          <w:rFonts w:ascii="Times New Roman" w:hAnsi="Times New Roman" w:cs="Times New Roman"/>
-        </w:rPr>
-        <w:t>“</w:t>
+        <w:t xml:space="preserve">ante o programa de iniciação científica teve seu início em janeiro de 2017 e propõe a elaboração de um programa que realize a união dos dados de diferentes espectroradiômetros, aparelhos que medem a intensidade da radiação ao longo do espectro solar. O Espectro solar é dividido em algumas regiões espectrais como </w:t>
       </w:r>
       <w:proofErr w:type="gramStart"/>
       <w:r>
         <w:rPr>
-          <w:rFonts w:ascii="Times New Roman" w:hAnsi="Times New Roman" w:cs="Times New Roman"/>
+          <w:color w:val="000000"/>
+          <w:sz w:val="22"/>
+          <w:szCs w:val="22"/>
         </w:rPr>
-        <w:t>x,</w:t>
+        <w:t>Visível, Infravermelho</w:t>
       </w:r>
       <w:proofErr w:type="gramEnd"/>
       <w:r>
         <w:rPr>
-          <w:rFonts w:ascii="Times New Roman" w:hAnsi="Times New Roman" w:cs="Times New Roman"/>
+          <w:color w:val="000000"/>
+          <w:sz w:val="22"/>
+          <w:szCs w:val="22"/>
         </w:rPr>
-        <w:t>y</w:t>
+        <w:t xml:space="preserve"> e ultravioleta.</w:t>
       </w:r>
+    </w:p>
+    <w:p>
+      <w:pPr>
+        <w:pStyle w:val="NormalWeb"/>
+        <w:spacing w:before="0" w:beforeAutospacing="0" w:after="200" w:afterAutospacing="0"/>
+        <w:ind w:firstLine="720"/>
+        <w:jc w:val="both"/>
+      </w:pPr>
       <w:r>
         <w:rPr>
-          <w:rFonts w:ascii="Times New Roman" w:hAnsi="Times New Roman" w:cs="Times New Roman"/>
+          <w:color w:val="000000"/>
+          <w:sz w:val="22"/>
+          <w:szCs w:val="22"/>
         </w:rPr>
-        <w:t>”</w:t>
-      </w:r>
-      <w:r>
-        <w:rPr>
-          <w:rFonts w:ascii="Times New Roman" w:hAnsi="Times New Roman" w:cs="Times New Roman"/>
-        </w:rPr>
-        <w:t xml:space="preserve"> que formam a curva espectral, e para a manipulação dessas matrizes são utilizadas listas menores contidas em outras listas.</w:t>
-      </w:r>
-      <w:r>
-        <w:rPr>
-          <w:rFonts w:ascii="Times New Roman" w:hAnsi="Times New Roman" w:cs="Times New Roman"/>
-        </w:rPr>
-        <w:t xml:space="preserve"> Por meio de tratamento matemático a região </w:t>
-      </w:r>
-      <w:r>
-        <w:rPr>
-          <w:rFonts w:ascii="Times New Roman" w:hAnsi="Times New Roman" w:cs="Times New Roman"/>
-        </w:rPr>
-        <w:t xml:space="preserve">conflitante </w:t>
-      </w:r>
-      <w:r>
-        <w:rPr>
-          <w:rFonts w:ascii="Times New Roman" w:hAnsi="Times New Roman" w:cs="Times New Roman"/>
-        </w:rPr>
-        <w:t>resulta</w:t>
-      </w:r>
-      <w:r>
-        <w:rPr>
-          <w:rFonts w:ascii="Times New Roman" w:hAnsi="Times New Roman" w:cs="Times New Roman"/>
-        </w:rPr>
-        <w:t xml:space="preserve">nte do processo de </w:t>
-      </w:r>
-      <w:r>
-        <w:rPr>
-          <w:rFonts w:ascii="Times New Roman" w:hAnsi="Times New Roman" w:cs="Times New Roman"/>
-        </w:rPr>
-        <w:t xml:space="preserve">união das curvas dos espectroradiômetros deve sofrer um processo de matching, que consiste em atenuação e mesclagem dos dados das duas fontes para geração de uma única curva </w:t>
-      </w:r>
-      <w:r>
-        <w:rPr>
-          <w:rFonts w:ascii="Times New Roman" w:hAnsi="Times New Roman" w:cs="Times New Roman"/>
-        </w:rPr>
-        <w:t>com a</w:t>
-      </w:r>
-      <w:r>
-        <w:rPr>
-          <w:rFonts w:ascii="Times New Roman" w:hAnsi="Times New Roman" w:cs="Times New Roman"/>
-        </w:rPr>
-        <w:t xml:space="preserve"> regiã</w:t>
-      </w:r>
-      <w:r>
-        <w:rPr>
-          <w:rFonts w:ascii="Times New Roman" w:hAnsi="Times New Roman" w:cs="Times New Roman"/>
-        </w:rPr>
-        <w:t>o em questão gerada novamente</w:t>
-      </w:r>
-      <w:r>
-        <w:rPr>
-          <w:rFonts w:ascii="Times New Roman" w:hAnsi="Times New Roman" w:cs="Times New Roman"/>
-        </w:rPr>
-        <w:t>, e com os novos valores definidos</w:t>
-      </w:r>
-      <w:r>
-        <w:rPr>
-          <w:rFonts w:ascii="Times New Roman" w:hAnsi="Times New Roman" w:cs="Times New Roman"/>
-        </w:rPr>
-        <w:t xml:space="preserve"> a partir dos valores existentes.</w:t>
-      </w:r>
-      <w:r>
-        <w:rPr>
-          <w:rFonts w:ascii="Times New Roman" w:hAnsi="Times New Roman" w:cs="Times New Roman"/>
-        </w:rPr>
-        <w:t xml:space="preserve"> No processo de leitura e de matching d</w:t>
-      </w:r>
-      <w:r>
-        <w:rPr>
-          <w:rFonts w:ascii="Times New Roman" w:hAnsi="Times New Roman" w:cs="Times New Roman"/>
-        </w:rPr>
-        <w:t>os dados na faixa de interesse,</w:t>
-      </w:r>
-      <w:r>
-        <w:rPr>
-          <w:rFonts w:ascii="Times New Roman" w:hAnsi="Times New Roman" w:cs="Times New Roman"/>
-        </w:rPr>
-        <w:t xml:space="preserve"> </w:t>
-      </w:r>
-      <w:r>
-        <w:rPr>
-          <w:rFonts w:ascii="Times New Roman" w:hAnsi="Times New Roman" w:cs="Times New Roman"/>
-        </w:rPr>
-        <w:t>o comprimento de onda (x) não existe com os mesmos valores nas duas fontes, então é necessário descobrir os valores y correspondentes ao seu comprimento de onda para cada ponto de um arquivo no outro, e então realizar a média entre ele os valores de y para cada x.</w:t>
-      </w:r>
-      <w:r>
-        <w:rPr>
-          <w:rFonts w:ascii="Times New Roman" w:hAnsi="Times New Roman" w:cs="Times New Roman"/>
-        </w:rPr>
-        <w:t xml:space="preserve">  Como </w:t>
+        <w:t xml:space="preserve">É de interesse examinar as regiões de infravermelho e visível do espectro solar, então </w:t>
       </w:r>
       <w:proofErr w:type="gramStart"/>
       <w:r>
         <w:rPr>
-          <w:rFonts w:ascii="Times New Roman" w:hAnsi="Times New Roman" w:cs="Times New Roman"/>
+          <w:color w:val="000000"/>
+          <w:sz w:val="22"/>
+          <w:szCs w:val="22"/>
         </w:rPr>
-        <w:t>requisitos funcionais do programa temos</w:t>
+        <w:t>são</w:t>
       </w:r>
       <w:proofErr w:type="gramEnd"/>
       <w:r>
         <w:rPr>
-          <w:rFonts w:ascii="Times New Roman" w:hAnsi="Times New Roman" w:cs="Times New Roman"/>
+          <w:color w:val="000000"/>
+          <w:sz w:val="22"/>
+          <w:szCs w:val="22"/>
         </w:rPr>
-        <w:t>: mesclagem de dados, corte de listas e interpolação de valores, varredura de diretórios</w:t>
+        <w:t xml:space="preserve"> utilizados dois sensores correspondentes às faixas de: 300 a 1100nm (Visível e Infravermelho próximo), e de 900 a 1700nm (Infravermelho). Mesmo sendo </w:t>
       </w:r>
+      <w:proofErr w:type="gramStart"/>
       <w:r>
         <w:rPr>
-          <w:rFonts w:ascii="Times New Roman" w:hAnsi="Times New Roman" w:cs="Times New Roman"/>
+          <w:color w:val="000000"/>
+          <w:sz w:val="22"/>
+          <w:szCs w:val="22"/>
         </w:rPr>
-        <w:t xml:space="preserve"> por arquivos, criação de resultados formatados, e inserção em uma base de dados para futuras consultas.</w:t>
+        <w:t>dedicados as faixas em questão</w:t>
       </w:r>
-      <w:bookmarkStart w:id="0" w:name="_GoBack"/>
-      <w:bookmarkEnd w:id="0"/>
+      <w:proofErr w:type="gramEnd"/>
+      <w:r>
+        <w:rPr>
+          <w:color w:val="000000"/>
+          <w:sz w:val="22"/>
+          <w:szCs w:val="22"/>
+        </w:rPr>
+        <w:t>, eles possuem uma região sobreposta (900 a 950nm) que deverá ser mantida, mas de forma que seja transformada em uma única faixa de dados.</w:t>
+      </w:r>
     </w:p>
+    <w:p>
+      <w:pPr>
+        <w:pStyle w:val="NormalWeb"/>
+        <w:spacing w:before="0" w:beforeAutospacing="0" w:after="200" w:afterAutospacing="0"/>
+        <w:ind w:firstLine="720"/>
+        <w:jc w:val="both"/>
+      </w:pPr>
+      <w:r>
+        <w:rPr>
+          <w:color w:val="000000"/>
+          <w:sz w:val="22"/>
+          <w:szCs w:val="22"/>
+        </w:rPr>
+        <w:t xml:space="preserve">Para alcançar o objetivo, foi desenvolvido um programa que utiliza a linguagem de programação python que realiza leituras de arquivos contendo dados de comprimento de onda e intensidade a respeito do espectro solar que são armazenados em formato textual. Depois desse procedimento o programa cria um novo arquivo contendo as informações de ambos, inclusive da região comum. A região comum passa por um tratamento onde são interpolados os valores entre as duas fontes, o que permite o cálculo da média entre as duas medidas. </w:t>
+      </w:r>
+    </w:p>
+    <w:p>
+      <w:pPr>
+        <w:pStyle w:val="NormalWeb"/>
+        <w:spacing w:before="0" w:beforeAutospacing="0" w:after="200" w:afterAutospacing="0"/>
+        <w:ind w:firstLine="720"/>
+        <w:jc w:val="both"/>
+      </w:pPr>
+      <w:r>
+        <w:rPr>
+          <w:color w:val="000000"/>
+          <w:sz w:val="22"/>
+          <w:szCs w:val="22"/>
+        </w:rPr>
+        <w:t xml:space="preserve">O programa está sendo finalizado com a realização de testes e correção de inconsistências. Utilizando diferentes tipos de medidas e de espectroradiômetros, procura-se garantir a integridade dos resultados, e o mínimo de recodificação futura. Os testes cobrem falhas como exclusão de valores, caminhos inexistentes, e verificação dos cálculos </w:t>
+      </w:r>
+      <w:proofErr w:type="gramStart"/>
+      <w:r>
+        <w:rPr>
+          <w:color w:val="000000"/>
+          <w:sz w:val="22"/>
+          <w:szCs w:val="22"/>
+        </w:rPr>
+        <w:t>matemáticos.</w:t>
+      </w:r>
+      <w:proofErr w:type="gramEnd"/>
+      <w:r>
+        <w:rPr>
+          <w:color w:val="000000"/>
+          <w:sz w:val="22"/>
+          <w:szCs w:val="22"/>
+        </w:rPr>
+        <w:t>O formato de saída também tem sido observado para que sejam evitados problemas na etapa seguinte ao desenvolvimento, que inclui a criação de uma base de dados para receber os valores de cada leitura. A base de dados deve oferecer buscas relacionais que facilitem o trabalho de análise dos dados e realize uma validação a respeito de integridade de informações.</w:t>
+      </w:r>
+    </w:p>
+    <w:p/>
     <w:sectPr>
       <w:pgSz w:w="11906" w:h="16838"/>
-      <w:pgMar w:top="1417" w:right="1701" w:bottom="1417" w:left="1701" w:header="708" w:footer="708" w:gutter="0"/>
-      <w:cols w:space="708"/>
-      <w:docGrid w:linePitch="360"/>
+      <w:pgMar w:top="1417" w:right="1701" w:bottom="1417" w:left="1701" w:header="0" w:footer="720" w:gutter="0"/>
+      <w:pgNumType w:start="1"/>
+      <w:cols w:space="720"/>
     </w:sectPr>
   </w:body>
 </w:document>
+</file>
+
+<file path=word/numbering.xml><?xml version="1.0" encoding="utf-8"?>
+<w:numbering xmlns:wpc="http://schemas.microsoft.com/office/word/2010/wordprocessingCanvas" xmlns:mc="http://schemas.openxmlformats.org/markup-compatibility/2006" xmlns:o="urn:schemas-microsoft-com:office:office" xmlns:r="http://schemas.openxmlformats.org/officeDocument/2006/relationships" xmlns:m="http://schemas.openxmlformats.org/officeDocument/2006/math" xmlns:v="urn:schemas-microsoft-com:vml" xmlns:wp14="http://schemas.microsoft.com/office/word/2010/wordprocessingDrawing" xmlns:wp="http://schemas.openxmlformats.org/drawingml/2006/wordprocessingDrawing" xmlns:w10="urn:schemas-microsoft-com:office:word" xmlns:w="http://schemas.openxmlformats.org/wordprocessingml/2006/main" xmlns:w14="http://schemas.microsoft.com/office/word/2010/wordml" xmlns:wpg="http://schemas.microsoft.com/office/word/2010/wordprocessingGroup" xmlns:wpi="http://schemas.microsoft.com/office/word/2010/wordprocessingInk" xmlns:wne="http://schemas.microsoft.com/office/word/2006/wordml" xmlns:wps="http://schemas.microsoft.com/office/word/2010/wordprocessingShape" mc:Ignorable="w14 wp14">
+  <w:abstractNum w:abstractNumId="0">
+    <w:nsid w:val="6B02790F"/>
+    <w:multiLevelType w:val="multilevel"/>
+    <w:tmpl w:val="092C402C"/>
+    <w:lvl w:ilvl="0">
+      <w:start w:val="1"/>
+      <w:numFmt w:val="decimal"/>
+      <w:lvlText w:val="%1."/>
+      <w:lvlJc w:val="left"/>
+      <w:pPr>
+        <w:ind w:left="720" w:firstLine="360"/>
+      </w:pPr>
+      <w:rPr>
+        <w:u w:val="none"/>
+      </w:rPr>
+    </w:lvl>
+    <w:lvl w:ilvl="1">
+      <w:start w:val="1"/>
+      <w:numFmt w:val="lowerLetter"/>
+      <w:lvlText w:val="%2."/>
+      <w:lvlJc w:val="left"/>
+      <w:pPr>
+        <w:ind w:left="1440" w:firstLine="1080"/>
+      </w:pPr>
+      <w:rPr>
+        <w:u w:val="none"/>
+      </w:rPr>
+    </w:lvl>
+    <w:lvl w:ilvl="2">
+      <w:start w:val="1"/>
+      <w:numFmt w:val="lowerRoman"/>
+      <w:lvlText w:val="%3."/>
+      <w:lvlJc w:val="right"/>
+      <w:pPr>
+        <w:ind w:left="2160" w:firstLine="1800"/>
+      </w:pPr>
+      <w:rPr>
+        <w:u w:val="none"/>
+      </w:rPr>
+    </w:lvl>
+    <w:lvl w:ilvl="3">
+      <w:start w:val="1"/>
+      <w:numFmt w:val="decimal"/>
+      <w:lvlText w:val="%4."/>
+      <w:lvlJc w:val="left"/>
+      <w:pPr>
+        <w:ind w:left="2880" w:firstLine="2520"/>
+      </w:pPr>
+      <w:rPr>
+        <w:u w:val="none"/>
+      </w:rPr>
+    </w:lvl>
+    <w:lvl w:ilvl="4">
+      <w:start w:val="1"/>
+      <w:numFmt w:val="lowerLetter"/>
+      <w:lvlText w:val="%5."/>
+      <w:lvlJc w:val="left"/>
+      <w:pPr>
+        <w:ind w:left="3600" w:firstLine="3240"/>
+      </w:pPr>
+      <w:rPr>
+        <w:u w:val="none"/>
+      </w:rPr>
+    </w:lvl>
+    <w:lvl w:ilvl="5">
+      <w:start w:val="1"/>
+      <w:numFmt w:val="lowerRoman"/>
+      <w:lvlText w:val="%6."/>
+      <w:lvlJc w:val="right"/>
+      <w:pPr>
+        <w:ind w:left="4320" w:firstLine="3960"/>
+      </w:pPr>
+      <w:rPr>
+        <w:u w:val="none"/>
+      </w:rPr>
+    </w:lvl>
+    <w:lvl w:ilvl="6">
+      <w:start w:val="1"/>
+      <w:numFmt w:val="decimal"/>
+      <w:lvlText w:val="%7."/>
+      <w:lvlJc w:val="left"/>
+      <w:pPr>
+        <w:ind w:left="5040" w:firstLine="4680"/>
+      </w:pPr>
+      <w:rPr>
+        <w:u w:val="none"/>
+      </w:rPr>
+    </w:lvl>
+    <w:lvl w:ilvl="7">
+      <w:start w:val="1"/>
+      <w:numFmt w:val="lowerLetter"/>
+      <w:lvlText w:val="%8."/>
+      <w:lvlJc w:val="left"/>
+      <w:pPr>
+        <w:ind w:left="5760" w:firstLine="5400"/>
+      </w:pPr>
+      <w:rPr>
+        <w:u w:val="none"/>
+      </w:rPr>
+    </w:lvl>
+    <w:lvl w:ilvl="8">
+      <w:start w:val="1"/>
+      <w:numFmt w:val="lowerRoman"/>
+      <w:lvlText w:val="%9."/>
+      <w:lvlJc w:val="right"/>
+      <w:pPr>
+        <w:ind w:left="6480" w:firstLine="6120"/>
+      </w:pPr>
+      <w:rPr>
+        <w:u w:val="none"/>
+      </w:rPr>
+    </w:lvl>
+  </w:abstractNum>
+  <w:num w:numId="1">
+    <w:abstractNumId w:val="0"/>
+  </w:num>
+</w:numbering>
 </file>
 
 <file path=word/styles.xml><?xml version="1.0" encoding="utf-8"?>
@@ -198,14 +286,16 @@
   <w:docDefaults>
     <w:rPrDefault>
       <w:rPr>
-        <w:rFonts w:asciiTheme="minorHAnsi" w:eastAsiaTheme="minorHAnsi" w:hAnsiTheme="minorHAnsi" w:cstheme="minorBidi"/>
+        <w:rFonts w:ascii="Calibri" w:eastAsia="Calibri" w:hAnsi="Calibri" w:cs="Calibri"/>
+        <w:color w:val="000000"/>
         <w:sz w:val="22"/>
         <w:szCs w:val="22"/>
-        <w:lang w:val="pt-BR" w:eastAsia="en-US" w:bidi="ar-SA"/>
+        <w:lang w:val="pt-BR" w:eastAsia="pt-BR" w:bidi="ar-SA"/>
       </w:rPr>
     </w:rPrDefault>
     <w:pPrDefault>
       <w:pPr>
+        <w:widowControl w:val="0"/>
         <w:spacing w:after="200" w:line="276" w:lineRule="auto"/>
       </w:pPr>
     </w:pPrDefault>
@@ -351,7 +441,106 @@
   </w:latentStyles>
   <w:style w:type="paragraph" w:default="1" w:styleId="Normal">
     <w:name w:val="Normal"/>
-    <w:qFormat/>
+  </w:style>
+  <w:style w:type="paragraph" w:styleId="Ttulo1">
+    <w:name w:val="heading 1"/>
+    <w:basedOn w:val="Normal"/>
+    <w:next w:val="Normal"/>
+    <w:pPr>
+      <w:keepNext/>
+      <w:keepLines/>
+      <w:spacing w:before="480" w:after="120"/>
+      <w:contextualSpacing/>
+      <w:outlineLvl w:val="0"/>
+    </w:pPr>
+    <w:rPr>
+      <w:b/>
+      <w:sz w:val="48"/>
+      <w:szCs w:val="48"/>
+    </w:rPr>
+  </w:style>
+  <w:style w:type="paragraph" w:styleId="Ttulo2">
+    <w:name w:val="heading 2"/>
+    <w:basedOn w:val="Normal"/>
+    <w:next w:val="Normal"/>
+    <w:pPr>
+      <w:keepNext/>
+      <w:keepLines/>
+      <w:spacing w:before="360" w:after="80"/>
+      <w:contextualSpacing/>
+      <w:outlineLvl w:val="1"/>
+    </w:pPr>
+    <w:rPr>
+      <w:b/>
+      <w:sz w:val="36"/>
+      <w:szCs w:val="36"/>
+    </w:rPr>
+  </w:style>
+  <w:style w:type="paragraph" w:styleId="Ttulo3">
+    <w:name w:val="heading 3"/>
+    <w:basedOn w:val="Normal"/>
+    <w:next w:val="Normal"/>
+    <w:pPr>
+      <w:keepNext/>
+      <w:keepLines/>
+      <w:spacing w:before="280" w:after="80"/>
+      <w:contextualSpacing/>
+      <w:outlineLvl w:val="2"/>
+    </w:pPr>
+    <w:rPr>
+      <w:b/>
+      <w:sz w:val="28"/>
+      <w:szCs w:val="28"/>
+    </w:rPr>
+  </w:style>
+  <w:style w:type="paragraph" w:styleId="Ttulo4">
+    <w:name w:val="heading 4"/>
+    <w:basedOn w:val="Normal"/>
+    <w:next w:val="Normal"/>
+    <w:pPr>
+      <w:keepNext/>
+      <w:keepLines/>
+      <w:spacing w:before="240" w:after="40"/>
+      <w:contextualSpacing/>
+      <w:outlineLvl w:val="3"/>
+    </w:pPr>
+    <w:rPr>
+      <w:b/>
+      <w:sz w:val="24"/>
+      <w:szCs w:val="24"/>
+    </w:rPr>
+  </w:style>
+  <w:style w:type="paragraph" w:styleId="Ttulo5">
+    <w:name w:val="heading 5"/>
+    <w:basedOn w:val="Normal"/>
+    <w:next w:val="Normal"/>
+    <w:pPr>
+      <w:keepNext/>
+      <w:keepLines/>
+      <w:spacing w:before="220" w:after="40"/>
+      <w:contextualSpacing/>
+      <w:outlineLvl w:val="4"/>
+    </w:pPr>
+    <w:rPr>
+      <w:b/>
+    </w:rPr>
+  </w:style>
+  <w:style w:type="paragraph" w:styleId="Ttulo6">
+    <w:name w:val="heading 6"/>
+    <w:basedOn w:val="Normal"/>
+    <w:next w:val="Normal"/>
+    <w:pPr>
+      <w:keepNext/>
+      <w:keepLines/>
+      <w:spacing w:before="200" w:after="40"/>
+      <w:contextualSpacing/>
+      <w:outlineLvl w:val="5"/>
+    </w:pPr>
+    <w:rPr>
+      <w:b/>
+      <w:sz w:val="20"/>
+      <w:szCs w:val="20"/>
+    </w:rPr>
   </w:style>
   <w:style w:type="character" w:default="1" w:styleId="Fontepargpadro">
     <w:name w:val="Default Paragraph Font"/>
@@ -380,6 +569,136 @@
     <w:semiHidden/>
     <w:unhideWhenUsed/>
   </w:style>
+  <w:style w:type="table" w:customStyle="1" w:styleId="TableNormal">
+    <w:name w:val="Table Normal"/>
+    <w:tblPr>
+      <w:tblCellMar>
+        <w:top w:w="0" w:type="dxa"/>
+        <w:left w:w="0" w:type="dxa"/>
+        <w:bottom w:w="0" w:type="dxa"/>
+        <w:right w:w="0" w:type="dxa"/>
+      </w:tblCellMar>
+    </w:tblPr>
+  </w:style>
+  <w:style w:type="paragraph" w:styleId="Ttulo">
+    <w:name w:val="Title"/>
+    <w:basedOn w:val="Normal"/>
+    <w:next w:val="Normal"/>
+    <w:pPr>
+      <w:keepNext/>
+      <w:keepLines/>
+      <w:spacing w:before="480" w:after="120"/>
+      <w:contextualSpacing/>
+    </w:pPr>
+    <w:rPr>
+      <w:b/>
+      <w:sz w:val="72"/>
+      <w:szCs w:val="72"/>
+    </w:rPr>
+  </w:style>
+  <w:style w:type="paragraph" w:styleId="Subttulo">
+    <w:name w:val="Subtitle"/>
+    <w:basedOn w:val="Normal"/>
+    <w:next w:val="Normal"/>
+    <w:pPr>
+      <w:keepNext/>
+      <w:keepLines/>
+      <w:spacing w:before="360" w:after="80"/>
+      <w:contextualSpacing/>
+    </w:pPr>
+    <w:rPr>
+      <w:rFonts w:ascii="Georgia" w:eastAsia="Georgia" w:hAnsi="Georgia" w:cs="Georgia"/>
+      <w:i/>
+      <w:color w:val="666666"/>
+      <w:sz w:val="48"/>
+      <w:szCs w:val="48"/>
+    </w:rPr>
+  </w:style>
+  <w:style w:type="paragraph" w:styleId="Textodecomentrio">
+    <w:name w:val="annotation text"/>
+    <w:basedOn w:val="Normal"/>
+    <w:link w:val="TextodecomentrioChar"/>
+    <w:uiPriority w:val="99"/>
+    <w:semiHidden/>
+    <w:unhideWhenUsed/>
+    <w:pPr>
+      <w:spacing w:line="240" w:lineRule="auto"/>
+    </w:pPr>
+    <w:rPr>
+      <w:sz w:val="20"/>
+      <w:szCs w:val="20"/>
+    </w:rPr>
+  </w:style>
+  <w:style w:type="character" w:customStyle="1" w:styleId="TextodecomentrioChar">
+    <w:name w:val="Texto de comentário Char"/>
+    <w:basedOn w:val="Fontepargpadro"/>
+    <w:link w:val="Textodecomentrio"/>
+    <w:uiPriority w:val="99"/>
+    <w:semiHidden/>
+    <w:rPr>
+      <w:sz w:val="20"/>
+      <w:szCs w:val="20"/>
+    </w:rPr>
+  </w:style>
+  <w:style w:type="character" w:styleId="Refdecomentrio">
+    <w:name w:val="annotation reference"/>
+    <w:basedOn w:val="Fontepargpadro"/>
+    <w:uiPriority w:val="99"/>
+    <w:semiHidden/>
+    <w:unhideWhenUsed/>
+    <w:rPr>
+      <w:sz w:val="16"/>
+      <w:szCs w:val="16"/>
+    </w:rPr>
+  </w:style>
+  <w:style w:type="paragraph" w:styleId="Textodebalo">
+    <w:name w:val="Balloon Text"/>
+    <w:basedOn w:val="Normal"/>
+    <w:link w:val="TextodebaloChar"/>
+    <w:uiPriority w:val="99"/>
+    <w:semiHidden/>
+    <w:unhideWhenUsed/>
+    <w:rsid w:val="00913AA9"/>
+    <w:pPr>
+      <w:spacing w:after="0" w:line="240" w:lineRule="auto"/>
+    </w:pPr>
+    <w:rPr>
+      <w:rFonts w:ascii="Tahoma" w:hAnsi="Tahoma" w:cs="Tahoma"/>
+      <w:sz w:val="16"/>
+      <w:szCs w:val="16"/>
+    </w:rPr>
+  </w:style>
+  <w:style w:type="character" w:customStyle="1" w:styleId="TextodebaloChar">
+    <w:name w:val="Texto de balão Char"/>
+    <w:basedOn w:val="Fontepargpadro"/>
+    <w:link w:val="Textodebalo"/>
+    <w:uiPriority w:val="99"/>
+    <w:semiHidden/>
+    <w:rsid w:val="00913AA9"/>
+    <w:rPr>
+      <w:rFonts w:ascii="Tahoma" w:hAnsi="Tahoma" w:cs="Tahoma"/>
+      <w:sz w:val="16"/>
+      <w:szCs w:val="16"/>
+    </w:rPr>
+  </w:style>
+  <w:style w:type="paragraph" w:styleId="NormalWeb">
+    <w:name w:val="Normal (Web)"/>
+    <w:basedOn w:val="Normal"/>
+    <w:uiPriority w:val="99"/>
+    <w:semiHidden/>
+    <w:unhideWhenUsed/>
+    <w:rsid w:val="0007057F"/>
+    <w:pPr>
+      <w:widowControl/>
+      <w:spacing w:before="100" w:beforeAutospacing="1" w:after="100" w:afterAutospacing="1" w:line="240" w:lineRule="auto"/>
+    </w:pPr>
+    <w:rPr>
+      <w:rFonts w:ascii="Times New Roman" w:eastAsia="Times New Roman" w:hAnsi="Times New Roman" w:cs="Times New Roman"/>
+      <w:color w:val="auto"/>
+      <w:sz w:val="24"/>
+      <w:szCs w:val="24"/>
+    </w:rPr>
+  </w:style>
 </w:styles>
 </file>
 
@@ -388,14 +707,16 @@
   <w:docDefaults>
     <w:rPrDefault>
       <w:rPr>
-        <w:rFonts w:asciiTheme="minorHAnsi" w:eastAsiaTheme="minorHAnsi" w:hAnsiTheme="minorHAnsi" w:cstheme="minorBidi"/>
+        <w:rFonts w:ascii="Calibri" w:eastAsia="Calibri" w:hAnsi="Calibri" w:cs="Calibri"/>
+        <w:color w:val="000000"/>
         <w:sz w:val="22"/>
         <w:szCs w:val="22"/>
-        <w:lang w:val="pt-BR" w:eastAsia="en-US" w:bidi="ar-SA"/>
+        <w:lang w:val="pt-BR" w:eastAsia="pt-BR" w:bidi="ar-SA"/>
       </w:rPr>
     </w:rPrDefault>
     <w:pPrDefault>
       <w:pPr>
+        <w:widowControl w:val="0"/>
         <w:spacing w:after="200" w:line="276" w:lineRule="auto"/>
       </w:pPr>
     </w:pPrDefault>
@@ -541,7 +862,106 @@
   </w:latentStyles>
   <w:style w:type="paragraph" w:default="1" w:styleId="Normal">
     <w:name w:val="Normal"/>
-    <w:qFormat/>
+  </w:style>
+  <w:style w:type="paragraph" w:styleId="Ttulo1">
+    <w:name w:val="heading 1"/>
+    <w:basedOn w:val="Normal"/>
+    <w:next w:val="Normal"/>
+    <w:pPr>
+      <w:keepNext/>
+      <w:keepLines/>
+      <w:spacing w:before="480" w:after="120"/>
+      <w:contextualSpacing/>
+      <w:outlineLvl w:val="0"/>
+    </w:pPr>
+    <w:rPr>
+      <w:b/>
+      <w:sz w:val="48"/>
+      <w:szCs w:val="48"/>
+    </w:rPr>
+  </w:style>
+  <w:style w:type="paragraph" w:styleId="Ttulo2">
+    <w:name w:val="heading 2"/>
+    <w:basedOn w:val="Normal"/>
+    <w:next w:val="Normal"/>
+    <w:pPr>
+      <w:keepNext/>
+      <w:keepLines/>
+      <w:spacing w:before="360" w:after="80"/>
+      <w:contextualSpacing/>
+      <w:outlineLvl w:val="1"/>
+    </w:pPr>
+    <w:rPr>
+      <w:b/>
+      <w:sz w:val="36"/>
+      <w:szCs w:val="36"/>
+    </w:rPr>
+  </w:style>
+  <w:style w:type="paragraph" w:styleId="Ttulo3">
+    <w:name w:val="heading 3"/>
+    <w:basedOn w:val="Normal"/>
+    <w:next w:val="Normal"/>
+    <w:pPr>
+      <w:keepNext/>
+      <w:keepLines/>
+      <w:spacing w:before="280" w:after="80"/>
+      <w:contextualSpacing/>
+      <w:outlineLvl w:val="2"/>
+    </w:pPr>
+    <w:rPr>
+      <w:b/>
+      <w:sz w:val="28"/>
+      <w:szCs w:val="28"/>
+    </w:rPr>
+  </w:style>
+  <w:style w:type="paragraph" w:styleId="Ttulo4">
+    <w:name w:val="heading 4"/>
+    <w:basedOn w:val="Normal"/>
+    <w:next w:val="Normal"/>
+    <w:pPr>
+      <w:keepNext/>
+      <w:keepLines/>
+      <w:spacing w:before="240" w:after="40"/>
+      <w:contextualSpacing/>
+      <w:outlineLvl w:val="3"/>
+    </w:pPr>
+    <w:rPr>
+      <w:b/>
+      <w:sz w:val="24"/>
+      <w:szCs w:val="24"/>
+    </w:rPr>
+  </w:style>
+  <w:style w:type="paragraph" w:styleId="Ttulo5">
+    <w:name w:val="heading 5"/>
+    <w:basedOn w:val="Normal"/>
+    <w:next w:val="Normal"/>
+    <w:pPr>
+      <w:keepNext/>
+      <w:keepLines/>
+      <w:spacing w:before="220" w:after="40"/>
+      <w:contextualSpacing/>
+      <w:outlineLvl w:val="4"/>
+    </w:pPr>
+    <w:rPr>
+      <w:b/>
+    </w:rPr>
+  </w:style>
+  <w:style w:type="paragraph" w:styleId="Ttulo6">
+    <w:name w:val="heading 6"/>
+    <w:basedOn w:val="Normal"/>
+    <w:next w:val="Normal"/>
+    <w:pPr>
+      <w:keepNext/>
+      <w:keepLines/>
+      <w:spacing w:before="200" w:after="40"/>
+      <w:contextualSpacing/>
+      <w:outlineLvl w:val="5"/>
+    </w:pPr>
+    <w:rPr>
+      <w:b/>
+      <w:sz w:val="20"/>
+      <w:szCs w:val="20"/>
+    </w:rPr>
   </w:style>
   <w:style w:type="character" w:default="1" w:styleId="Fontepargpadro">
     <w:name w:val="Default Paragraph Font"/>
@@ -569,6 +989,136 @@
     <w:uiPriority w:val="99"/>
     <w:semiHidden/>
     <w:unhideWhenUsed/>
+  </w:style>
+  <w:style w:type="table" w:customStyle="1" w:styleId="TableNormal">
+    <w:name w:val="Table Normal"/>
+    <w:tblPr>
+      <w:tblCellMar>
+        <w:top w:w="0" w:type="dxa"/>
+        <w:left w:w="0" w:type="dxa"/>
+        <w:bottom w:w="0" w:type="dxa"/>
+        <w:right w:w="0" w:type="dxa"/>
+      </w:tblCellMar>
+    </w:tblPr>
+  </w:style>
+  <w:style w:type="paragraph" w:styleId="Ttulo">
+    <w:name w:val="Title"/>
+    <w:basedOn w:val="Normal"/>
+    <w:next w:val="Normal"/>
+    <w:pPr>
+      <w:keepNext/>
+      <w:keepLines/>
+      <w:spacing w:before="480" w:after="120"/>
+      <w:contextualSpacing/>
+    </w:pPr>
+    <w:rPr>
+      <w:b/>
+      <w:sz w:val="72"/>
+      <w:szCs w:val="72"/>
+    </w:rPr>
+  </w:style>
+  <w:style w:type="paragraph" w:styleId="Subttulo">
+    <w:name w:val="Subtitle"/>
+    <w:basedOn w:val="Normal"/>
+    <w:next w:val="Normal"/>
+    <w:pPr>
+      <w:keepNext/>
+      <w:keepLines/>
+      <w:spacing w:before="360" w:after="80"/>
+      <w:contextualSpacing/>
+    </w:pPr>
+    <w:rPr>
+      <w:rFonts w:ascii="Georgia" w:eastAsia="Georgia" w:hAnsi="Georgia" w:cs="Georgia"/>
+      <w:i/>
+      <w:color w:val="666666"/>
+      <w:sz w:val="48"/>
+      <w:szCs w:val="48"/>
+    </w:rPr>
+  </w:style>
+  <w:style w:type="paragraph" w:styleId="Textodecomentrio">
+    <w:name w:val="annotation text"/>
+    <w:basedOn w:val="Normal"/>
+    <w:link w:val="TextodecomentrioChar"/>
+    <w:uiPriority w:val="99"/>
+    <w:semiHidden/>
+    <w:unhideWhenUsed/>
+    <w:pPr>
+      <w:spacing w:line="240" w:lineRule="auto"/>
+    </w:pPr>
+    <w:rPr>
+      <w:sz w:val="20"/>
+      <w:szCs w:val="20"/>
+    </w:rPr>
+  </w:style>
+  <w:style w:type="character" w:customStyle="1" w:styleId="TextodecomentrioChar">
+    <w:name w:val="Texto de comentário Char"/>
+    <w:basedOn w:val="Fontepargpadro"/>
+    <w:link w:val="Textodecomentrio"/>
+    <w:uiPriority w:val="99"/>
+    <w:semiHidden/>
+    <w:rPr>
+      <w:sz w:val="20"/>
+      <w:szCs w:val="20"/>
+    </w:rPr>
+  </w:style>
+  <w:style w:type="character" w:styleId="Refdecomentrio">
+    <w:name w:val="annotation reference"/>
+    <w:basedOn w:val="Fontepargpadro"/>
+    <w:uiPriority w:val="99"/>
+    <w:semiHidden/>
+    <w:unhideWhenUsed/>
+    <w:rPr>
+      <w:sz w:val="16"/>
+      <w:szCs w:val="16"/>
+    </w:rPr>
+  </w:style>
+  <w:style w:type="paragraph" w:styleId="Textodebalo">
+    <w:name w:val="Balloon Text"/>
+    <w:basedOn w:val="Normal"/>
+    <w:link w:val="TextodebaloChar"/>
+    <w:uiPriority w:val="99"/>
+    <w:semiHidden/>
+    <w:unhideWhenUsed/>
+    <w:rsid w:val="00913AA9"/>
+    <w:pPr>
+      <w:spacing w:after="0" w:line="240" w:lineRule="auto"/>
+    </w:pPr>
+    <w:rPr>
+      <w:rFonts w:ascii="Tahoma" w:hAnsi="Tahoma" w:cs="Tahoma"/>
+      <w:sz w:val="16"/>
+      <w:szCs w:val="16"/>
+    </w:rPr>
+  </w:style>
+  <w:style w:type="character" w:customStyle="1" w:styleId="TextodebaloChar">
+    <w:name w:val="Texto de balão Char"/>
+    <w:basedOn w:val="Fontepargpadro"/>
+    <w:link w:val="Textodebalo"/>
+    <w:uiPriority w:val="99"/>
+    <w:semiHidden/>
+    <w:rsid w:val="00913AA9"/>
+    <w:rPr>
+      <w:rFonts w:ascii="Tahoma" w:hAnsi="Tahoma" w:cs="Tahoma"/>
+      <w:sz w:val="16"/>
+      <w:szCs w:val="16"/>
+    </w:rPr>
+  </w:style>
+  <w:style w:type="paragraph" w:styleId="NormalWeb">
+    <w:name w:val="Normal (Web)"/>
+    <w:basedOn w:val="Normal"/>
+    <w:uiPriority w:val="99"/>
+    <w:semiHidden/>
+    <w:unhideWhenUsed/>
+    <w:rsid w:val="0007057F"/>
+    <w:pPr>
+      <w:widowControl/>
+      <w:spacing w:before="100" w:beforeAutospacing="1" w:after="100" w:afterAutospacing="1" w:line="240" w:lineRule="auto"/>
+    </w:pPr>
+    <w:rPr>
+      <w:rFonts w:ascii="Times New Roman" w:eastAsia="Times New Roman" w:hAnsi="Times New Roman" w:cs="Times New Roman"/>
+      <w:color w:val="auto"/>
+      <w:sz w:val="24"/>
+      <w:szCs w:val="24"/>
+    </w:rPr>
   </w:style>
 </w:styles>
 </file>

</xml_diff>

<commit_message>
problema de duplicação resolvido e criação de método slice()
</commit_message>
<xml_diff>
--- a/files/BrenoBaiardi-relatorio.docx
+++ b/files/BrenoBaiardi-relatorio.docx
@@ -5,148 +5,329 @@
   <w:body>
     <w:p>
       <w:pPr>
-        <w:pStyle w:val="NormalWeb"/>
-        <w:spacing w:before="0" w:beforeAutospacing="0" w:after="200" w:afterAutospacing="0"/>
+        <w:widowControl/>
+        <w:spacing w:line="240" w:lineRule="auto"/>
+        <w:jc w:val="both"/>
+        <w:rPr>
+          <w:rFonts w:ascii="Times New Roman" w:eastAsia="Times New Roman" w:hAnsi="Times New Roman" w:cs="Times New Roman"/>
+          <w:color w:val="auto"/>
+          <w:sz w:val="24"/>
+          <w:szCs w:val="24"/>
+        </w:rPr>
+      </w:pPr>
+      <w:r>
+        <w:rPr>
+          <w:rFonts w:ascii="Times New Roman" w:eastAsia="Times New Roman" w:hAnsi="Times New Roman" w:cs="Times New Roman"/>
+        </w:rPr>
+        <w:t>    O trabalho desenvolvido durante o programa de iniciação científica teve seu início em janeiro de 2017 e tem como objetivo a elaboração de um programa que realize a união de dados espectrais coletados com diferentes espectroradiômetros</w:t>
+      </w:r>
+      <w:r>
+        <w:rPr>
+          <w:rFonts w:ascii="Times New Roman" w:eastAsia="Times New Roman" w:hAnsi="Times New Roman" w:cs="Times New Roman"/>
+          <w:shd w:val="clear" w:color="auto" w:fill="FFFFFF"/>
+        </w:rPr>
+        <w:t>. Os espectrorradiômetros são</w:t>
+      </w:r>
+      <w:r>
+        <w:rPr>
+          <w:rFonts w:ascii="Times New Roman" w:eastAsia="Times New Roman" w:hAnsi="Times New Roman" w:cs="Times New Roman"/>
+        </w:rPr>
+        <w:t xml:space="preserve"> aparelhos que medem a intensidade da radiação ao longo do espectro solar em vários comprimentos de onda e vêm sendo utilizado em uma linha de pesquisa do Grupo de Dispositivos Fotovoltaicos (GDF) do INPE para conhecer os espectros incidentes em Cachoeira Paulista. Nesta linha de pesquisa, é necessário examinar as regiões do infravermelho e visível do espectro solar e para isso </w:t>
+      </w:r>
+      <w:r>
+        <w:rPr>
+          <w:rFonts w:ascii="Times New Roman" w:eastAsia="Times New Roman" w:hAnsi="Times New Roman" w:cs="Times New Roman"/>
+          <w:shd w:val="clear" w:color="auto" w:fill="FFFFFF"/>
+        </w:rPr>
+        <w:t>dois espectroradiômetros</w:t>
+      </w:r>
+      <w:r>
+        <w:rPr>
+          <w:rFonts w:ascii="Times New Roman" w:eastAsia="Times New Roman" w:hAnsi="Times New Roman" w:cs="Times New Roman"/>
+        </w:rPr>
+        <w:t xml:space="preserve"> correspondentes às faixas de 200 nm a 1100 nm (Ultravioleta, Visível e Infravermelho Próximo), e de 900 nm a 1700 nm (Infravermelho Próximo) serão utilizados. Mesmo sendo </w:t>
+      </w:r>
+      <w:proofErr w:type="gramStart"/>
+      <w:r>
+        <w:rPr>
+          <w:rFonts w:ascii="Times New Roman" w:eastAsia="Times New Roman" w:hAnsi="Times New Roman" w:cs="Times New Roman"/>
+        </w:rPr>
+        <w:t>dedicados as faixas em questão</w:t>
+      </w:r>
+      <w:proofErr w:type="gramEnd"/>
+      <w:r>
+        <w:rPr>
+          <w:rFonts w:ascii="Times New Roman" w:eastAsia="Times New Roman" w:hAnsi="Times New Roman" w:cs="Times New Roman"/>
+        </w:rPr>
+        <w:t xml:space="preserve">, eles possuem uma região sobreposta (900 nm a 950 nm) que deverá ser mantida, mas de forma que seja transformada em uma única faixa de dados. </w:t>
+      </w:r>
+    </w:p>
+    <w:p>
+      <w:pPr>
+        <w:widowControl/>
+        <w:spacing w:line="240" w:lineRule="auto"/>
         <w:ind w:firstLine="720"/>
         <w:jc w:val="both"/>
-      </w:pPr>
-      <w:r>
-        <w:rPr>
-          <w:color w:val="000000"/>
-          <w:sz w:val="22"/>
-          <w:szCs w:val="22"/>
-        </w:rPr>
-        <w:t>O trabalho desenvolvido dur</w:t>
+        <w:rPr>
+          <w:rFonts w:ascii="Times New Roman" w:eastAsia="Times New Roman" w:hAnsi="Times New Roman" w:cs="Times New Roman"/>
+          <w:color w:val="auto"/>
+          <w:sz w:val="24"/>
+          <w:szCs w:val="24"/>
+        </w:rPr>
+      </w:pPr>
+      <w:r>
+        <w:rPr>
+          <w:rFonts w:ascii="Times New Roman" w:eastAsia="Times New Roman" w:hAnsi="Times New Roman" w:cs="Times New Roman"/>
+        </w:rPr>
+        <w:t xml:space="preserve">Para alcançar o objetivo, foi desenvolvido um programa que utiliza a linguagem de programação python que realiza leituras de arquivos contendo dados de comprimento de onda e intensidade correspondentes a um espectro solar que </w:t>
+      </w:r>
+      <w:proofErr w:type="gramStart"/>
+      <w:r>
+        <w:rPr>
+          <w:rFonts w:ascii="Times New Roman" w:eastAsia="Times New Roman" w:hAnsi="Times New Roman" w:cs="Times New Roman"/>
+        </w:rPr>
+        <w:t>são armazenados</w:t>
+      </w:r>
+      <w:proofErr w:type="gramEnd"/>
+      <w:r>
+        <w:rPr>
+          <w:rFonts w:ascii="Times New Roman" w:eastAsia="Times New Roman" w:hAnsi="Times New Roman" w:cs="Times New Roman"/>
+        </w:rPr>
+        <w:t xml:space="preserve"> em formato textual. Depois desse procedimento, o programa cria um novo arquivo contendo dados de leitura originais e os fictícios, criados pelo programa desenvolvido com base nas informações reais. A região comum passa por um tratamento onde é utilizado o método de interpolação linear com os valores dos dois</w:t>
       </w:r>
       <w:bookmarkStart w:id="0" w:name="_GoBack"/>
       <w:bookmarkEnd w:id="0"/>
       <w:r>
         <w:rPr>
-          <w:color w:val="000000"/>
-          <w:sz w:val="22"/>
-          <w:szCs w:val="22"/>
-        </w:rPr>
-        <w:t xml:space="preserve">ante o programa de iniciação científica teve seu início em janeiro de 2017 e propõe a elaboração de um programa que realize a união dos dados de diferentes espectroradiômetros, aparelhos que medem a intensidade da radiação ao longo do espectro solar. O Espectro solar é dividido em algumas regiões espectrais como </w:t>
-      </w:r>
-      <w:proofErr w:type="gramStart"/>
-      <w:r>
-        <w:rPr>
-          <w:color w:val="000000"/>
-          <w:sz w:val="22"/>
-          <w:szCs w:val="22"/>
-        </w:rPr>
-        <w:t>Visível, Infravermelho</w:t>
-      </w:r>
-      <w:proofErr w:type="gramEnd"/>
-      <w:r>
-        <w:rPr>
-          <w:color w:val="000000"/>
-          <w:sz w:val="22"/>
-          <w:szCs w:val="22"/>
-        </w:rPr>
-        <w:t xml:space="preserve"> e ultravioleta.</w:t>
+          <w:rFonts w:ascii="Times New Roman" w:eastAsia="Times New Roman" w:hAnsi="Times New Roman" w:cs="Times New Roman"/>
+        </w:rPr>
+        <w:t xml:space="preserve"> sensores, o que permite o cálculo da média entre as duas medidas. </w:t>
       </w:r>
     </w:p>
     <w:p>
       <w:pPr>
-        <w:pStyle w:val="NormalWeb"/>
-        <w:spacing w:before="0" w:beforeAutospacing="0" w:after="200" w:afterAutospacing="0"/>
+        <w:widowControl/>
+        <w:spacing w:line="240" w:lineRule="auto"/>
         <w:ind w:firstLine="720"/>
         <w:jc w:val="both"/>
-      </w:pPr>
-      <w:r>
-        <w:rPr>
-          <w:color w:val="000000"/>
-          <w:sz w:val="22"/>
-          <w:szCs w:val="22"/>
-        </w:rPr>
-        <w:t xml:space="preserve">É de interesse examinar as regiões de infravermelho e visível do espectro solar, então </w:t>
+        <w:rPr>
+          <w:rFonts w:ascii="Times New Roman" w:eastAsia="Times New Roman" w:hAnsi="Times New Roman" w:cs="Times New Roman"/>
+          <w:color w:val="auto"/>
+          <w:sz w:val="24"/>
+          <w:szCs w:val="24"/>
+        </w:rPr>
+      </w:pPr>
+      <w:r>
+        <w:rPr>
+          <w:rFonts w:ascii="Times New Roman" w:eastAsia="Times New Roman" w:hAnsi="Times New Roman" w:cs="Times New Roman"/>
+        </w:rPr>
+        <w:t xml:space="preserve">O programa está sendo finalizado com a realização de testes e correção de inconsistências. Utilizando diferentes tipos de medidas e de espectroradiômetros, procura-se garantir a integridade dos resultados, e o mínimo de recodificação futura. Os testes cobrem falhas como exclusão de valores, caminhos inexistentes, e verificação dos cálculos </w:t>
       </w:r>
       <w:proofErr w:type="gramStart"/>
       <w:r>
         <w:rPr>
-          <w:color w:val="000000"/>
-          <w:sz w:val="22"/>
-          <w:szCs w:val="22"/>
-        </w:rPr>
-        <w:t>são</w:t>
+          <w:rFonts w:ascii="Times New Roman" w:eastAsia="Times New Roman" w:hAnsi="Times New Roman" w:cs="Times New Roman"/>
+        </w:rPr>
+        <w:t>matemáticos.</w:t>
       </w:r>
       <w:proofErr w:type="gramEnd"/>
       <w:r>
         <w:rPr>
-          <w:color w:val="000000"/>
-          <w:sz w:val="22"/>
-          <w:szCs w:val="22"/>
-        </w:rPr>
-        <w:t xml:space="preserve"> utilizados dois sensores correspondentes às faixas de: 300 a 1100nm (Visível e Infravermelho próximo), e de 900 a 1700nm (Infravermelho). Mesmo sendo </w:t>
-      </w:r>
-      <w:proofErr w:type="gramStart"/>
-      <w:r>
-        <w:rPr>
-          <w:color w:val="000000"/>
-          <w:sz w:val="22"/>
-          <w:szCs w:val="22"/>
-        </w:rPr>
-        <w:t>dedicados as faixas em questão</w:t>
-      </w:r>
-      <w:proofErr w:type="gramEnd"/>
-      <w:r>
-        <w:rPr>
-          <w:color w:val="000000"/>
-          <w:sz w:val="22"/>
-          <w:szCs w:val="22"/>
-        </w:rPr>
-        <w:t>, eles possuem uma região sobreposta (900 a 950nm) que deverá ser mantida, mas de forma que seja transformada em uma única faixa de dados.</w:t>
+          <w:rFonts w:ascii="Times New Roman" w:eastAsia="Times New Roman" w:hAnsi="Times New Roman" w:cs="Times New Roman"/>
+        </w:rPr>
+        <w:t>O formato de saída também tem sido observado para que sejam evitados problemas na etapa seguinte ao desenvolvimento, que inclui a criação de uma base de dados para receber os valores de cada leitura. A base de dados deve oferecer buscas relacionais que facilitem o trabalho de análise dos dados e realize uma validação a respeito de integridade de informações.</w:t>
       </w:r>
     </w:p>
     <w:p>
       <w:pPr>
-        <w:pStyle w:val="NormalWeb"/>
-        <w:spacing w:before="0" w:beforeAutospacing="0" w:after="200" w:afterAutospacing="0"/>
-        <w:ind w:firstLine="720"/>
-        <w:jc w:val="both"/>
-      </w:pPr>
-      <w:r>
-        <w:rPr>
-          <w:color w:val="000000"/>
-          <w:sz w:val="22"/>
-          <w:szCs w:val="22"/>
-        </w:rPr>
-        <w:t xml:space="preserve">Para alcançar o objetivo, foi desenvolvido um programa que utiliza a linguagem de programação python que realiza leituras de arquivos contendo dados de comprimento de onda e intensidade a respeito do espectro solar que são armazenados em formato textual. Depois desse procedimento o programa cria um novo arquivo contendo as informações de ambos, inclusive da região comum. A região comum passa por um tratamento onde são interpolados os valores entre as duas fontes, o que permite o cálculo da média entre as duas medidas. </w:t>
-      </w:r>
+        <w:widowControl/>
+        <w:spacing w:after="0" w:line="240" w:lineRule="auto"/>
+        <w:rPr>
+          <w:rFonts w:ascii="Times New Roman" w:eastAsia="Times New Roman" w:hAnsi="Times New Roman" w:cs="Times New Roman"/>
+          <w:color w:val="auto"/>
+          <w:sz w:val="24"/>
+          <w:szCs w:val="24"/>
+        </w:rPr>
+      </w:pPr>
     </w:p>
     <w:p>
       <w:pPr>
-        <w:pStyle w:val="NormalWeb"/>
-        <w:spacing w:before="0" w:beforeAutospacing="0" w:after="200" w:afterAutospacing="0"/>
-        <w:ind w:firstLine="720"/>
+        <w:widowControl/>
+        <w:spacing w:after="0" w:line="240" w:lineRule="auto"/>
+        <w:rPr>
+          <w:rFonts w:ascii="Times New Roman" w:eastAsia="Times New Roman" w:hAnsi="Times New Roman" w:cs="Times New Roman"/>
+          <w:color w:val="auto"/>
+          <w:sz w:val="24"/>
+          <w:szCs w:val="24"/>
+        </w:rPr>
+      </w:pPr>
+    </w:p>
+    <w:p>
+      <w:pPr>
+        <w:widowControl/>
+        <w:numPr>
+          <w:ilvl w:val="0"/>
+          <w:numId w:val="2"/>
+        </w:numPr>
+        <w:spacing w:after="0" w:line="240" w:lineRule="auto"/>
         <w:jc w:val="both"/>
-      </w:pPr>
-      <w:r>
-        <w:rPr>
-          <w:color w:val="000000"/>
-          <w:sz w:val="22"/>
-          <w:szCs w:val="22"/>
-        </w:rPr>
-        <w:t xml:space="preserve">O programa está sendo finalizado com a realização de testes e correção de inconsistências. Utilizando diferentes tipos de medidas e de espectroradiômetros, procura-se garantir a integridade dos resultados, e o mínimo de recodificação futura. Os testes cobrem falhas como exclusão de valores, caminhos inexistentes, e verificação dos cálculos </w:t>
+        <w:textAlignment w:val="baseline"/>
+        <w:rPr>
+          <w:rFonts w:ascii="Times New Roman" w:eastAsia="Times New Roman" w:hAnsi="Times New Roman" w:cs="Times New Roman"/>
+        </w:rPr>
+      </w:pPr>
+      <w:r>
+        <w:rPr>
+          <w:rFonts w:ascii="Times New Roman" w:eastAsia="Times New Roman" w:hAnsi="Times New Roman" w:cs="Times New Roman"/>
+        </w:rPr>
+        <w:t>Apresentação do trabalho de iniciação (que você já fez);</w:t>
+      </w:r>
+    </w:p>
+    <w:p>
+      <w:pPr>
+        <w:widowControl/>
+        <w:numPr>
+          <w:ilvl w:val="0"/>
+          <w:numId w:val="2"/>
+        </w:numPr>
+        <w:spacing w:after="0" w:line="240" w:lineRule="auto"/>
+        <w:jc w:val="both"/>
+        <w:textAlignment w:val="baseline"/>
+        <w:rPr>
+          <w:rFonts w:ascii="Times New Roman" w:eastAsia="Times New Roman" w:hAnsi="Times New Roman" w:cs="Times New Roman"/>
+        </w:rPr>
+      </w:pPr>
+      <w:r>
+        <w:rPr>
+          <w:rFonts w:ascii="Times New Roman" w:eastAsia="Times New Roman" w:hAnsi="Times New Roman" w:cs="Times New Roman"/>
+        </w:rPr>
+        <w:t>Introdução do assunto da iniciação (descrevendo os sensores - intervalo de medição);</w:t>
+      </w:r>
+    </w:p>
+    <w:p>
+      <w:pPr>
+        <w:widowControl/>
+        <w:numPr>
+          <w:ilvl w:val="0"/>
+          <w:numId w:val="2"/>
+        </w:numPr>
+        <w:spacing w:after="0" w:line="240" w:lineRule="auto"/>
+        <w:jc w:val="both"/>
+        <w:textAlignment w:val="baseline"/>
+        <w:rPr>
+          <w:rFonts w:ascii="Times New Roman" w:eastAsia="Times New Roman" w:hAnsi="Times New Roman" w:cs="Times New Roman"/>
+        </w:rPr>
+      </w:pPr>
+      <w:r>
+        <w:rPr>
+          <w:rFonts w:ascii="Times New Roman" w:eastAsia="Times New Roman" w:hAnsi="Times New Roman" w:cs="Times New Roman"/>
+        </w:rPr>
+        <w:t xml:space="preserve">Apresentação do problema (os sensores </w:t>
       </w:r>
       <w:proofErr w:type="gramStart"/>
       <w:r>
         <w:rPr>
-          <w:color w:val="000000"/>
-          <w:sz w:val="22"/>
-          <w:szCs w:val="22"/>
-        </w:rPr>
-        <w:t>matemáticos.</w:t>
+          <w:rFonts w:ascii="Times New Roman" w:eastAsia="Times New Roman" w:hAnsi="Times New Roman" w:cs="Times New Roman"/>
+        </w:rPr>
+        <w:t>precisam de ter</w:t>
       </w:r>
       <w:proofErr w:type="gramEnd"/>
       <w:r>
         <w:rPr>
-          <w:color w:val="000000"/>
-          <w:sz w:val="22"/>
-          <w:szCs w:val="22"/>
-        </w:rPr>
-        <w:t>O formato de saída também tem sido observado para que sejam evitados problemas na etapa seguinte ao desenvolvimento, que inclui a criação de uma base de dados para receber os valores de cada leitura. A base de dados deve oferecer buscas relacionais que facilitem o trabalho de análise dos dados e realize uma validação a respeito de integridade de informações.</w:t>
+          <w:rFonts w:ascii="Times New Roman" w:eastAsia="Times New Roman" w:hAnsi="Times New Roman" w:cs="Times New Roman"/>
+        </w:rPr>
+        <w:t xml:space="preserve"> seus dados unificados);</w:t>
+      </w:r>
+    </w:p>
+    <w:p>
+      <w:pPr>
+        <w:widowControl/>
+        <w:numPr>
+          <w:ilvl w:val="0"/>
+          <w:numId w:val="2"/>
+        </w:numPr>
+        <w:spacing w:after="0" w:line="240" w:lineRule="auto"/>
+        <w:jc w:val="both"/>
+        <w:textAlignment w:val="baseline"/>
+        <w:rPr>
+          <w:rFonts w:ascii="Times New Roman" w:eastAsia="Times New Roman" w:hAnsi="Times New Roman" w:cs="Times New Roman"/>
+        </w:rPr>
+      </w:pPr>
+      <w:r>
+        <w:rPr>
+          <w:rFonts w:ascii="Times New Roman" w:eastAsia="Times New Roman" w:hAnsi="Times New Roman" w:cs="Times New Roman"/>
+        </w:rPr>
+        <w:t xml:space="preserve">Apresentação da solução (foi desenvolvido um programa de computador </w:t>
+      </w:r>
+      <w:proofErr w:type="gramStart"/>
+      <w:r>
+        <w:rPr>
+          <w:rFonts w:ascii="Times New Roman" w:eastAsia="Times New Roman" w:hAnsi="Times New Roman" w:cs="Times New Roman"/>
+        </w:rPr>
+        <w:t>para...</w:t>
+      </w:r>
+      <w:proofErr w:type="gramEnd"/>
+      <w:r>
+        <w:rPr>
+          <w:rFonts w:ascii="Times New Roman" w:eastAsia="Times New Roman" w:hAnsi="Times New Roman" w:cs="Times New Roman"/>
+        </w:rPr>
+        <w:t>que funciona através da interpolação dos dados…)</w:t>
+      </w:r>
+    </w:p>
+    <w:p>
+      <w:pPr>
+        <w:widowControl/>
+        <w:numPr>
+          <w:ilvl w:val="0"/>
+          <w:numId w:val="2"/>
+        </w:numPr>
+        <w:spacing w:after="0" w:line="240" w:lineRule="auto"/>
+        <w:jc w:val="both"/>
+        <w:textAlignment w:val="baseline"/>
+        <w:rPr>
+          <w:rFonts w:ascii="Times New Roman" w:eastAsia="Times New Roman" w:hAnsi="Times New Roman" w:cs="Times New Roman"/>
+        </w:rPr>
+      </w:pPr>
+      <w:r>
+        <w:rPr>
+          <w:rFonts w:ascii="Times New Roman" w:eastAsia="Times New Roman" w:hAnsi="Times New Roman" w:cs="Times New Roman"/>
+        </w:rPr>
+        <w:t xml:space="preserve">Como o programa está em finalização, colocar que testes vêm sendo realizados para teste do programa. </w:t>
+      </w:r>
+      <w:proofErr w:type="gramStart"/>
+      <w:r>
+        <w:rPr>
+          <w:rFonts w:ascii="Times New Roman" w:eastAsia="Times New Roman" w:hAnsi="Times New Roman" w:cs="Times New Roman"/>
+        </w:rPr>
+        <w:t>Também pode colocar (acho que você está fazendo isso) que possíveis erros no código vem sendo observados)</w:t>
+      </w:r>
+      <w:proofErr w:type="gramEnd"/>
+      <w:r>
+        <w:rPr>
+          <w:rFonts w:ascii="Times New Roman" w:eastAsia="Times New Roman" w:hAnsi="Times New Roman" w:cs="Times New Roman"/>
+        </w:rPr>
+        <w:t>.</w:t>
+      </w:r>
+    </w:p>
+    <w:p>
+      <w:pPr>
+        <w:widowControl/>
+        <w:numPr>
+          <w:ilvl w:val="0"/>
+          <w:numId w:val="2"/>
+        </w:numPr>
+        <w:spacing w:line="240" w:lineRule="auto"/>
+        <w:jc w:val="both"/>
+        <w:textAlignment w:val="baseline"/>
+        <w:rPr>
+          <w:rFonts w:ascii="Times New Roman" w:eastAsia="Times New Roman" w:hAnsi="Times New Roman" w:cs="Times New Roman"/>
+        </w:rPr>
+      </w:pPr>
+      <w:r>
+        <w:rPr>
+          <w:rFonts w:ascii="Times New Roman" w:eastAsia="Times New Roman" w:hAnsi="Times New Roman" w:cs="Times New Roman"/>
+        </w:rPr>
+        <w:t>Colocar desenvolvimentos futuros, como a criação de um banco de dados para armazenamento destes dados.</w:t>
       </w:r>
     </w:p>
     <w:p/>
@@ -163,6 +344,119 @@
 <file path=word/numbering.xml><?xml version="1.0" encoding="utf-8"?>
 <w:numbering xmlns:wpc="http://schemas.microsoft.com/office/word/2010/wordprocessingCanvas" xmlns:mc="http://schemas.openxmlformats.org/markup-compatibility/2006" xmlns:o="urn:schemas-microsoft-com:office:office" xmlns:r="http://schemas.openxmlformats.org/officeDocument/2006/relationships" xmlns:m="http://schemas.openxmlformats.org/officeDocument/2006/math" xmlns:v="urn:schemas-microsoft-com:vml" xmlns:wp14="http://schemas.microsoft.com/office/word/2010/wordprocessingDrawing" xmlns:wp="http://schemas.openxmlformats.org/drawingml/2006/wordprocessingDrawing" xmlns:w10="urn:schemas-microsoft-com:office:word" xmlns:w="http://schemas.openxmlformats.org/wordprocessingml/2006/main" xmlns:w14="http://schemas.microsoft.com/office/word/2010/wordml" xmlns:wpg="http://schemas.microsoft.com/office/word/2010/wordprocessingGroup" xmlns:wpi="http://schemas.microsoft.com/office/word/2010/wordprocessingInk" xmlns:wne="http://schemas.microsoft.com/office/word/2006/wordml" xmlns:wps="http://schemas.microsoft.com/office/word/2010/wordprocessingShape" mc:Ignorable="w14 wp14">
   <w:abstractNum w:abstractNumId="0">
+    <w:nsid w:val="33C55553"/>
+    <w:multiLevelType w:val="multilevel"/>
+    <w:tmpl w:val="528C1746"/>
+    <w:lvl w:ilvl="0">
+      <w:start w:val="1"/>
+      <w:numFmt w:val="decimal"/>
+      <w:lvlText w:val="%1."/>
+      <w:lvlJc w:val="left"/>
+      <w:pPr>
+        <w:tabs>
+          <w:tab w:val="num" w:pos="720"/>
+        </w:tabs>
+        <w:ind w:left="720" w:hanging="360"/>
+      </w:pPr>
+    </w:lvl>
+    <w:lvl w:ilvl="1" w:tentative="1">
+      <w:start w:val="1"/>
+      <w:numFmt w:val="decimal"/>
+      <w:lvlText w:val="%2."/>
+      <w:lvlJc w:val="left"/>
+      <w:pPr>
+        <w:tabs>
+          <w:tab w:val="num" w:pos="1440"/>
+        </w:tabs>
+        <w:ind w:left="1440" w:hanging="360"/>
+      </w:pPr>
+    </w:lvl>
+    <w:lvl w:ilvl="2" w:tentative="1">
+      <w:start w:val="1"/>
+      <w:numFmt w:val="decimal"/>
+      <w:lvlText w:val="%3."/>
+      <w:lvlJc w:val="left"/>
+      <w:pPr>
+        <w:tabs>
+          <w:tab w:val="num" w:pos="2160"/>
+        </w:tabs>
+        <w:ind w:left="2160" w:hanging="360"/>
+      </w:pPr>
+    </w:lvl>
+    <w:lvl w:ilvl="3" w:tentative="1">
+      <w:start w:val="1"/>
+      <w:numFmt w:val="decimal"/>
+      <w:lvlText w:val="%4."/>
+      <w:lvlJc w:val="left"/>
+      <w:pPr>
+        <w:tabs>
+          <w:tab w:val="num" w:pos="2880"/>
+        </w:tabs>
+        <w:ind w:left="2880" w:hanging="360"/>
+      </w:pPr>
+    </w:lvl>
+    <w:lvl w:ilvl="4" w:tentative="1">
+      <w:start w:val="1"/>
+      <w:numFmt w:val="decimal"/>
+      <w:lvlText w:val="%5."/>
+      <w:lvlJc w:val="left"/>
+      <w:pPr>
+        <w:tabs>
+          <w:tab w:val="num" w:pos="3600"/>
+        </w:tabs>
+        <w:ind w:left="3600" w:hanging="360"/>
+      </w:pPr>
+    </w:lvl>
+    <w:lvl w:ilvl="5" w:tentative="1">
+      <w:start w:val="1"/>
+      <w:numFmt w:val="decimal"/>
+      <w:lvlText w:val="%6."/>
+      <w:lvlJc w:val="left"/>
+      <w:pPr>
+        <w:tabs>
+          <w:tab w:val="num" w:pos="4320"/>
+        </w:tabs>
+        <w:ind w:left="4320" w:hanging="360"/>
+      </w:pPr>
+    </w:lvl>
+    <w:lvl w:ilvl="6" w:tentative="1">
+      <w:start w:val="1"/>
+      <w:numFmt w:val="decimal"/>
+      <w:lvlText w:val="%7."/>
+      <w:lvlJc w:val="left"/>
+      <w:pPr>
+        <w:tabs>
+          <w:tab w:val="num" w:pos="5040"/>
+        </w:tabs>
+        <w:ind w:left="5040" w:hanging="360"/>
+      </w:pPr>
+    </w:lvl>
+    <w:lvl w:ilvl="7" w:tentative="1">
+      <w:start w:val="1"/>
+      <w:numFmt w:val="decimal"/>
+      <w:lvlText w:val="%8."/>
+      <w:lvlJc w:val="left"/>
+      <w:pPr>
+        <w:tabs>
+          <w:tab w:val="num" w:pos="5760"/>
+        </w:tabs>
+        <w:ind w:left="5760" w:hanging="360"/>
+      </w:pPr>
+    </w:lvl>
+    <w:lvl w:ilvl="8" w:tentative="1">
+      <w:start w:val="1"/>
+      <w:numFmt w:val="decimal"/>
+      <w:lvlText w:val="%9."/>
+      <w:lvlJc w:val="left"/>
+      <w:pPr>
+        <w:tabs>
+          <w:tab w:val="num" w:pos="6480"/>
+        </w:tabs>
+        <w:ind w:left="6480" w:hanging="360"/>
+      </w:pPr>
+    </w:lvl>
+  </w:abstractNum>
+  <w:abstractNum w:abstractNumId="1">
     <w:nsid w:val="6B02790F"/>
     <w:multiLevelType w:val="multilevel"/>
     <w:tmpl w:val="092C402C"/>
@@ -276,6 +570,9 @@
     </w:lvl>
   </w:abstractNum>
   <w:num w:numId="1">
+    <w:abstractNumId w:val="1"/>
+  </w:num>
+  <w:num w:numId="2">
     <w:abstractNumId w:val="0"/>
   </w:num>
 </w:numbering>

</xml_diff>

<commit_message>
Adição de documentação TG e PIBIC 26/05
</commit_message>
<xml_diff>
--- a/files/BrenoBaiardi-relatorio.docx
+++ b/files/BrenoBaiardi-relatorio.docx
@@ -7,6 +7,111 @@
       <w:pPr>
         <w:widowControl/>
         <w:spacing w:line="240" w:lineRule="auto"/>
+        <w:jc w:val="center"/>
+        <w:rPr>
+          <w:rFonts w:ascii="Times New Roman" w:eastAsia="Times New Roman" w:hAnsi="Times New Roman" w:cs="Times New Roman"/>
+          <w:b/>
+        </w:rPr>
+      </w:pPr>
+      <w:r>
+        <w:rPr>
+          <w:rFonts w:ascii="Times New Roman" w:eastAsia="Times New Roman" w:hAnsi="Times New Roman" w:cs="Times New Roman"/>
+          <w:b/>
+        </w:rPr>
+        <w:t>DESENVOLVIMENTO DE ROTINAS COMPUTACIONAIS PARA O PROCESSAMENTO DE DADOS ESPECTRAIS DA RADIAÇÃO SOLAR</w:t>
+      </w:r>
+    </w:p>
+    <w:p>
+      <w:pPr>
+        <w:widowControl/>
+        <w:spacing w:line="240" w:lineRule="auto"/>
+        <w:jc w:val="center"/>
+        <w:rPr>
+          <w:rFonts w:ascii="Times New Roman" w:eastAsia="Times New Roman" w:hAnsi="Times New Roman" w:cs="Times New Roman"/>
+        </w:rPr>
+      </w:pPr>
+      <w:r>
+        <w:rPr>
+          <w:rFonts w:ascii="Times New Roman" w:eastAsia="Times New Roman" w:hAnsi="Times New Roman" w:cs="Times New Roman"/>
+        </w:rPr>
+        <w:t xml:space="preserve">Breno </w:t>
+      </w:r>
+      <w:r>
+        <w:rPr>
+          <w:rFonts w:ascii="Times New Roman" w:eastAsia="Times New Roman" w:hAnsi="Times New Roman" w:cs="Times New Roman"/>
+        </w:rPr>
+        <w:t>César Baiardi Oliveira (FATEC, Bolsista PIBIC/CNPq</w:t>
+      </w:r>
+      <w:proofErr w:type="gramStart"/>
+      <w:r>
+        <w:rPr>
+          <w:rFonts w:ascii="Times New Roman" w:eastAsia="Times New Roman" w:hAnsi="Times New Roman" w:cs="Times New Roman"/>
+        </w:rPr>
+        <w:t>)</w:t>
+      </w:r>
+      <w:proofErr w:type="gramEnd"/>
+    </w:p>
+    <w:p>
+      <w:pPr>
+        <w:widowControl/>
+        <w:spacing w:line="240" w:lineRule="auto"/>
+        <w:jc w:val="center"/>
+        <w:rPr>
+          <w:rFonts w:ascii="Times New Roman" w:eastAsia="Times New Roman" w:hAnsi="Times New Roman" w:cs="Times New Roman"/>
+        </w:rPr>
+      </w:pPr>
+      <w:r>
+        <w:rPr>
+          <w:rFonts w:ascii="Times New Roman" w:eastAsia="Times New Roman" w:hAnsi="Times New Roman" w:cs="Times New Roman"/>
+        </w:rPr>
+        <w:t>Waldeir Amaral Vilela</w:t>
+      </w:r>
+      <w:r>
+        <w:rPr>
+          <w:rFonts w:ascii="Times New Roman" w:eastAsia="Times New Roman" w:hAnsi="Times New Roman" w:cs="Times New Roman"/>
+        </w:rPr>
+        <w:t xml:space="preserve"> </w:t>
+      </w:r>
+      <w:r>
+        <w:t>(</w:t>
+      </w:r>
+      <w:r>
+        <w:rPr>
+          <w:color w:val="FF0000"/>
+        </w:rPr>
+        <w:t>CTE/LAP/INPE</w:t>
+      </w:r>
+      <w:r>
+        <w:t>, Orientador</w:t>
+      </w:r>
+      <w:proofErr w:type="gramStart"/>
+      <w:r>
+        <w:t>)</w:t>
+      </w:r>
+      <w:proofErr w:type="gramEnd"/>
+    </w:p>
+    <w:p>
+      <w:pPr>
+        <w:widowControl/>
+        <w:spacing w:line="240" w:lineRule="auto"/>
+        <w:jc w:val="center"/>
+        <w:rPr>
+          <w:rFonts w:ascii="Times New Roman" w:eastAsia="Times New Roman" w:hAnsi="Times New Roman" w:cs="Times New Roman"/>
+          <w:b/>
+        </w:rPr>
+      </w:pPr>
+      <w:r>
+        <w:rPr>
+          <w:rFonts w:ascii="Times New Roman" w:eastAsia="Times New Roman" w:hAnsi="Times New Roman" w:cs="Times New Roman"/>
+          <w:b/>
+        </w:rPr>
+        <w:t>RESUMO</w:t>
+      </w:r>
+    </w:p>
+    <w:p>
+      <w:pPr>
+        <w:widowControl/>
+        <w:spacing w:line="240" w:lineRule="auto"/>
         <w:jc w:val="both"/>
         <w:rPr>
           <w:rFonts w:ascii="Times New Roman" w:eastAsia="Times New Roman" w:hAnsi="Times New Roman" w:cs="Times New Roman"/>
@@ -19,7 +124,7 @@
         <w:rPr>
           <w:rFonts w:ascii="Times New Roman" w:eastAsia="Times New Roman" w:hAnsi="Times New Roman" w:cs="Times New Roman"/>
         </w:rPr>
-        <w:t>    O trabalho desenvolvido durante o programa de iniciação científica teve seu início em janeiro de 2017 e tem como objetivo a elaboração de um programa que realize a união de dados espectrais coletados com diferentes espectroradiômetros</w:t>
+        <w:t>    O trabalho desenvolvido durante o programa de iniciação científica teve seu início em janeiro de 2017 e tem como objetivo a elaboração de um programa que realiza a união de dados espectrais coletados com diferentes espectroradiômetros</w:t>
       </w:r>
       <w:r>
         <w:rPr>
@@ -32,7 +137,7 @@
         <w:rPr>
           <w:rFonts w:ascii="Times New Roman" w:eastAsia="Times New Roman" w:hAnsi="Times New Roman" w:cs="Times New Roman"/>
         </w:rPr>
-        <w:t xml:space="preserve"> aparelhos que medem a intensidade da radiação ao longo do espectro solar em vários comprimentos de onda e vêm sendo utilizado em uma linha de pesquisa do Grupo de Dispositivos Fotovoltaicos (GDF) do INPE para conhecer os espectros incidentes em Cachoeira Paulista. Nesta linha de pesquisa, é necessário examinar as regiões do infravermelho e visível do espectro solar e para isso </w:t>
+        <w:t xml:space="preserve"> aparelhos que medem a intensidade da radiação ao longo do espectro solar em vários comprimentos de onda e vêm sendo utilizado em uma linha de pesquisa do Grupo de Dispositivos Fotovoltaicos (GDF) do INPE para conhecer os espectros incidentes em Cachoeira Paulista. Nesta linha de pesquisa, é necessário examinar as regiões do ultravioleta (UV), do visível (VIS) e do infravermelho próximo (NIR) do espectro solar e para isso </w:t>
       </w:r>
       <w:r>
         <w:rPr>
@@ -45,28 +150,29 @@
         <w:rPr>
           <w:rFonts w:ascii="Times New Roman" w:eastAsia="Times New Roman" w:hAnsi="Times New Roman" w:cs="Times New Roman"/>
         </w:rPr>
-        <w:t xml:space="preserve"> correspondentes às faixas de 200 nm a 1100 nm (Ultravioleta, Visível e Infravermelho Próximo), e de 900 nm a 1700 nm (Infravermelho Próximo) serão utilizados. Mesmo sendo </w:t>
+        <w:t xml:space="preserve"> correspondentes às faixas de 200 nm a 1100 nm (UV, VIS e NIR), e de 900 nm a 1700 nm (NIR) estão sendo utilizados. Para que a pesquisa possa ser realizada, é necessário que os dados gerados pelos dois sensores sejam unificados em uma única curva, tal união deve ser consistente e deve tratar a região de</w:t>
+      </w:r>
+      <w:bookmarkStart w:id="0" w:name="_GoBack"/>
+      <w:bookmarkEnd w:id="0"/>
+      <w:r>
+        <w:rPr>
+          <w:rFonts w:ascii="Times New Roman" w:eastAsia="Times New Roman" w:hAnsi="Times New Roman" w:cs="Times New Roman"/>
+        </w:rPr>
+        <w:t>finida entre 900 nm e 950 nm como uma faixa de transição que é inicialmente sobreposta e deve ser transformada em uma única faixa de dados</w:t>
       </w:r>
       <w:proofErr w:type="gramStart"/>
       <w:r>
         <w:rPr>
           <w:rFonts w:ascii="Times New Roman" w:eastAsia="Times New Roman" w:hAnsi="Times New Roman" w:cs="Times New Roman"/>
         </w:rPr>
-        <w:t>dedicados as faixas em questão</w:t>
+        <w:t>..</w:t>
       </w:r>
       <w:proofErr w:type="gramEnd"/>
-      <w:r>
-        <w:rPr>
-          <w:rFonts w:ascii="Times New Roman" w:eastAsia="Times New Roman" w:hAnsi="Times New Roman" w:cs="Times New Roman"/>
-        </w:rPr>
-        <w:t xml:space="preserve">, eles possuem uma região sobreposta (900 nm a 950 nm) que deverá ser mantida, mas de forma que seja transformada em uma única faixa de dados. </w:t>
-      </w:r>
     </w:p>
     <w:p>
       <w:pPr>
         <w:widowControl/>
         <w:spacing w:line="240" w:lineRule="auto"/>
-        <w:ind w:firstLine="720"/>
         <w:jc w:val="both"/>
         <w:rPr>
           <w:rFonts w:ascii="Times New Roman" w:eastAsia="Times New Roman" w:hAnsi="Times New Roman" w:cs="Times New Roman"/>
@@ -79,255 +185,35 @@
         <w:rPr>
           <w:rFonts w:ascii="Times New Roman" w:eastAsia="Times New Roman" w:hAnsi="Times New Roman" w:cs="Times New Roman"/>
         </w:rPr>
-        <w:t xml:space="preserve">Para alcançar o objetivo, foi desenvolvido um programa que utiliza a linguagem de programação python que realiza leituras de arquivos contendo dados de comprimento de onda e intensidade correspondentes a um espectro solar que </w:t>
+        <w:t xml:space="preserve">Para alcançar o objetivo, foi desenvolvido um programa que utiliza a linguagem de programação python que realiza leituras de arquivos contendo dados de comprimento de onda e irradiância correspondentes aos espectros solares que são armazenados em formato textual. Para que exista a atenuação da diferença de valores entre as duas leituras, foi determinado que a maneira mais confiável de tratamento </w:t>
       </w:r>
       <w:proofErr w:type="gramStart"/>
       <w:r>
         <w:rPr>
           <w:rFonts w:ascii="Times New Roman" w:eastAsia="Times New Roman" w:hAnsi="Times New Roman" w:cs="Times New Roman"/>
         </w:rPr>
-        <w:t>são armazenados</w:t>
+        <w:t>seria</w:t>
       </w:r>
       <w:proofErr w:type="gramEnd"/>
       <w:r>
         <w:rPr>
           <w:rFonts w:ascii="Times New Roman" w:eastAsia="Times New Roman" w:hAnsi="Times New Roman" w:cs="Times New Roman"/>
         </w:rPr>
-        <w:t xml:space="preserve"> em formato textual. Depois desse procedimento, o programa cria um novo arquivo contendo dados de leitura originais e os fictícios, criados pelo programa desenvolvido com base nas informações reais. A região comum passa por um tratamento onde é utilizado o método de interpolação linear com os valores dos dois</w:t>
-      </w:r>
-      <w:bookmarkStart w:id="0" w:name="_GoBack"/>
-      <w:bookmarkEnd w:id="0"/>
-      <w:r>
-        <w:rPr>
-          <w:rFonts w:ascii="Times New Roman" w:eastAsia="Times New Roman" w:hAnsi="Times New Roman" w:cs="Times New Roman"/>
-        </w:rPr>
-        <w:t xml:space="preserve"> sensores, o que permite o cálculo da média entre as duas medidas. </w:t>
-      </w:r>
-    </w:p>
-    <w:p>
-      <w:pPr>
-        <w:widowControl/>
-        <w:spacing w:line="240" w:lineRule="auto"/>
-        <w:ind w:firstLine="720"/>
-        <w:jc w:val="both"/>
-        <w:rPr>
-          <w:rFonts w:ascii="Times New Roman" w:eastAsia="Times New Roman" w:hAnsi="Times New Roman" w:cs="Times New Roman"/>
-          <w:color w:val="auto"/>
-          <w:sz w:val="24"/>
-          <w:szCs w:val="24"/>
-        </w:rPr>
-      </w:pPr>
-      <w:r>
-        <w:rPr>
-          <w:rFonts w:ascii="Times New Roman" w:eastAsia="Times New Roman" w:hAnsi="Times New Roman" w:cs="Times New Roman"/>
-        </w:rPr>
-        <w:t xml:space="preserve">O programa está sendo finalizado com a realização de testes e correção de inconsistências. Utilizando diferentes tipos de medidas e de espectroradiômetros, procura-se garantir a integridade dos resultados, e o mínimo de recodificação futura. Os testes cobrem falhas como exclusão de valores, caminhos inexistentes, e verificação dos cálculos </w:t>
+        <w:t xml:space="preserve"> calcular uma nova curva que seja a média entre as duas, o que não é possível a princípio, tendo em vista que a quantidade de pontos e o intervalo de medição dos espectrorradiômetros é diferente. Como solução para a não correspondência dos valores, é </w:t>
       </w:r>
       <w:proofErr w:type="gramStart"/>
       <w:r>
         <w:rPr>
           <w:rFonts w:ascii="Times New Roman" w:eastAsia="Times New Roman" w:hAnsi="Times New Roman" w:cs="Times New Roman"/>
         </w:rPr>
-        <w:t>matemáticos.</w:t>
+        <w:t>aplicado</w:t>
       </w:r>
       <w:proofErr w:type="gramEnd"/>
       <w:r>
         <w:rPr>
           <w:rFonts w:ascii="Times New Roman" w:eastAsia="Times New Roman" w:hAnsi="Times New Roman" w:cs="Times New Roman"/>
         </w:rPr>
-        <w:t>O formato de saída também tem sido observado para que sejam evitados problemas na etapa seguinte ao desenvolvimento, que inclui a criação de uma base de dados para receber os valores de cada leitura. A base de dados deve oferecer buscas relacionais que facilitem o trabalho de análise dos dados e realize uma validação a respeito de integridade de informações.</w:t>
-      </w:r>
-    </w:p>
-    <w:p>
-      <w:pPr>
-        <w:widowControl/>
-        <w:spacing w:after="0" w:line="240" w:lineRule="auto"/>
-        <w:rPr>
-          <w:rFonts w:ascii="Times New Roman" w:eastAsia="Times New Roman" w:hAnsi="Times New Roman" w:cs="Times New Roman"/>
-          <w:color w:val="auto"/>
-          <w:sz w:val="24"/>
-          <w:szCs w:val="24"/>
-        </w:rPr>
-      </w:pPr>
-    </w:p>
-    <w:p>
-      <w:pPr>
-        <w:widowControl/>
-        <w:spacing w:after="0" w:line="240" w:lineRule="auto"/>
-        <w:rPr>
-          <w:rFonts w:ascii="Times New Roman" w:eastAsia="Times New Roman" w:hAnsi="Times New Roman" w:cs="Times New Roman"/>
-          <w:color w:val="auto"/>
-          <w:sz w:val="24"/>
-          <w:szCs w:val="24"/>
-        </w:rPr>
-      </w:pPr>
-    </w:p>
-    <w:p>
-      <w:pPr>
-        <w:widowControl/>
-        <w:numPr>
-          <w:ilvl w:val="0"/>
-          <w:numId w:val="2"/>
-        </w:numPr>
-        <w:spacing w:after="0" w:line="240" w:lineRule="auto"/>
-        <w:jc w:val="both"/>
-        <w:textAlignment w:val="baseline"/>
-        <w:rPr>
-          <w:rFonts w:ascii="Times New Roman" w:eastAsia="Times New Roman" w:hAnsi="Times New Roman" w:cs="Times New Roman"/>
-        </w:rPr>
-      </w:pPr>
-      <w:r>
-        <w:rPr>
-          <w:rFonts w:ascii="Times New Roman" w:eastAsia="Times New Roman" w:hAnsi="Times New Roman" w:cs="Times New Roman"/>
-        </w:rPr>
-        <w:t>Apresentação do trabalho de iniciação (que você já fez);</w:t>
-      </w:r>
-    </w:p>
-    <w:p>
-      <w:pPr>
-        <w:widowControl/>
-        <w:numPr>
-          <w:ilvl w:val="0"/>
-          <w:numId w:val="2"/>
-        </w:numPr>
-        <w:spacing w:after="0" w:line="240" w:lineRule="auto"/>
-        <w:jc w:val="both"/>
-        <w:textAlignment w:val="baseline"/>
-        <w:rPr>
-          <w:rFonts w:ascii="Times New Roman" w:eastAsia="Times New Roman" w:hAnsi="Times New Roman" w:cs="Times New Roman"/>
-        </w:rPr>
-      </w:pPr>
-      <w:r>
-        <w:rPr>
-          <w:rFonts w:ascii="Times New Roman" w:eastAsia="Times New Roman" w:hAnsi="Times New Roman" w:cs="Times New Roman"/>
-        </w:rPr>
-        <w:t>Introdução do assunto da iniciação (descrevendo os sensores - intervalo de medição);</w:t>
-      </w:r>
-    </w:p>
-    <w:p>
-      <w:pPr>
-        <w:widowControl/>
-        <w:numPr>
-          <w:ilvl w:val="0"/>
-          <w:numId w:val="2"/>
-        </w:numPr>
-        <w:spacing w:after="0" w:line="240" w:lineRule="auto"/>
-        <w:jc w:val="both"/>
-        <w:textAlignment w:val="baseline"/>
-        <w:rPr>
-          <w:rFonts w:ascii="Times New Roman" w:eastAsia="Times New Roman" w:hAnsi="Times New Roman" w:cs="Times New Roman"/>
-        </w:rPr>
-      </w:pPr>
-      <w:r>
-        <w:rPr>
-          <w:rFonts w:ascii="Times New Roman" w:eastAsia="Times New Roman" w:hAnsi="Times New Roman" w:cs="Times New Roman"/>
-        </w:rPr>
-        <w:t xml:space="preserve">Apresentação do problema (os sensores </w:t>
-      </w:r>
-      <w:proofErr w:type="gramStart"/>
-      <w:r>
-        <w:rPr>
-          <w:rFonts w:ascii="Times New Roman" w:eastAsia="Times New Roman" w:hAnsi="Times New Roman" w:cs="Times New Roman"/>
-        </w:rPr>
-        <w:t>precisam de ter</w:t>
-      </w:r>
-      <w:proofErr w:type="gramEnd"/>
-      <w:r>
-        <w:rPr>
-          <w:rFonts w:ascii="Times New Roman" w:eastAsia="Times New Roman" w:hAnsi="Times New Roman" w:cs="Times New Roman"/>
-        </w:rPr>
-        <w:t xml:space="preserve"> seus dados unificados);</w:t>
-      </w:r>
-    </w:p>
-    <w:p>
-      <w:pPr>
-        <w:widowControl/>
-        <w:numPr>
-          <w:ilvl w:val="0"/>
-          <w:numId w:val="2"/>
-        </w:numPr>
-        <w:spacing w:after="0" w:line="240" w:lineRule="auto"/>
-        <w:jc w:val="both"/>
-        <w:textAlignment w:val="baseline"/>
-        <w:rPr>
-          <w:rFonts w:ascii="Times New Roman" w:eastAsia="Times New Roman" w:hAnsi="Times New Roman" w:cs="Times New Roman"/>
-        </w:rPr>
-      </w:pPr>
-      <w:r>
-        <w:rPr>
-          <w:rFonts w:ascii="Times New Roman" w:eastAsia="Times New Roman" w:hAnsi="Times New Roman" w:cs="Times New Roman"/>
-        </w:rPr>
-        <w:t xml:space="preserve">Apresentação da solução (foi desenvolvido um programa de computador </w:t>
-      </w:r>
-      <w:proofErr w:type="gramStart"/>
-      <w:r>
-        <w:rPr>
-          <w:rFonts w:ascii="Times New Roman" w:eastAsia="Times New Roman" w:hAnsi="Times New Roman" w:cs="Times New Roman"/>
-        </w:rPr>
-        <w:t>para...</w:t>
-      </w:r>
-      <w:proofErr w:type="gramEnd"/>
-      <w:r>
-        <w:rPr>
-          <w:rFonts w:ascii="Times New Roman" w:eastAsia="Times New Roman" w:hAnsi="Times New Roman" w:cs="Times New Roman"/>
-        </w:rPr>
-        <w:t>que funciona através da interpolação dos dados…)</w:t>
-      </w:r>
-    </w:p>
-    <w:p>
-      <w:pPr>
-        <w:widowControl/>
-        <w:numPr>
-          <w:ilvl w:val="0"/>
-          <w:numId w:val="2"/>
-        </w:numPr>
-        <w:spacing w:after="0" w:line="240" w:lineRule="auto"/>
-        <w:jc w:val="both"/>
-        <w:textAlignment w:val="baseline"/>
-        <w:rPr>
-          <w:rFonts w:ascii="Times New Roman" w:eastAsia="Times New Roman" w:hAnsi="Times New Roman" w:cs="Times New Roman"/>
-        </w:rPr>
-      </w:pPr>
-      <w:r>
-        <w:rPr>
-          <w:rFonts w:ascii="Times New Roman" w:eastAsia="Times New Roman" w:hAnsi="Times New Roman" w:cs="Times New Roman"/>
-        </w:rPr>
-        <w:t xml:space="preserve">Como o programa está em finalização, colocar que testes vêm sendo realizados para teste do programa. </w:t>
-      </w:r>
-      <w:proofErr w:type="gramStart"/>
-      <w:r>
-        <w:rPr>
-          <w:rFonts w:ascii="Times New Roman" w:eastAsia="Times New Roman" w:hAnsi="Times New Roman" w:cs="Times New Roman"/>
-        </w:rPr>
-        <w:t>Também pode colocar (acho que você está fazendo isso) que possíveis erros no código vem sendo observados)</w:t>
-      </w:r>
-      <w:proofErr w:type="gramEnd"/>
-      <w:r>
-        <w:rPr>
-          <w:rFonts w:ascii="Times New Roman" w:eastAsia="Times New Roman" w:hAnsi="Times New Roman" w:cs="Times New Roman"/>
-        </w:rPr>
-        <w:t>.</w:t>
-      </w:r>
-    </w:p>
-    <w:p>
-      <w:pPr>
-        <w:widowControl/>
-        <w:numPr>
-          <w:ilvl w:val="0"/>
-          <w:numId w:val="2"/>
-        </w:numPr>
-        <w:spacing w:line="240" w:lineRule="auto"/>
-        <w:jc w:val="both"/>
-        <w:textAlignment w:val="baseline"/>
-        <w:rPr>
-          <w:rFonts w:ascii="Times New Roman" w:eastAsia="Times New Roman" w:hAnsi="Times New Roman" w:cs="Times New Roman"/>
-        </w:rPr>
-      </w:pPr>
-      <w:r>
-        <w:rPr>
-          <w:rFonts w:ascii="Times New Roman" w:eastAsia="Times New Roman" w:hAnsi="Times New Roman" w:cs="Times New Roman"/>
-        </w:rPr>
-        <w:t>Colocar desenvolvimentos futuros, como a criação de um banco de dados para armazenamento destes dados.</w:t>
+        <w:t xml:space="preserve"> o método de interpolação linear para gerar novos pontos em uma das listas que sejam correspondentes aos contidos na outra lista. Depois desse procedimento, o programa cria um novo arquivo contendo dados de leitura originais e os unificados após tratamento. O programa está sendo finalizado com a realização de testes e correção de inconsistências. Utilizando diferentes tipos de medidas e de espectroradiômetros, procura-se garantir a integridade dos resultados e o mínimo de recodificação futura. Os testes cobrem falhas como exclusão de valores, caminhos inexistentes, e verificação dos cálculos matemáticos, assim como o formato de saída para que sejam evitados problemas na etapa seguinte ao desenvolvimento, que inclui a criação de uma base de dados para receber os valores de cada leitura. Com objetivo de dar continuidade ao projeto, planeja-se realizar: a estruturação do banco de dados, a população do mesmo com curvas espectrais em conjunto a outros dados pertinentes, a validação dos campos do banco baseada em critérios, e buscas relacionais a partir da validação.</w:t>
       </w:r>
     </w:p>
     <w:p/>
@@ -457,6 +343,119 @@
     </w:lvl>
   </w:abstractNum>
   <w:abstractNum w:abstractNumId="1">
+    <w:nsid w:val="48D14D78"/>
+    <w:multiLevelType w:val="multilevel"/>
+    <w:tmpl w:val="63508676"/>
+    <w:lvl w:ilvl="0">
+      <w:start w:val="1"/>
+      <w:numFmt w:val="decimal"/>
+      <w:lvlText w:val="%1."/>
+      <w:lvlJc w:val="left"/>
+      <w:pPr>
+        <w:tabs>
+          <w:tab w:val="num" w:pos="720"/>
+        </w:tabs>
+        <w:ind w:left="720" w:hanging="360"/>
+      </w:pPr>
+    </w:lvl>
+    <w:lvl w:ilvl="1" w:tentative="1">
+      <w:start w:val="1"/>
+      <w:numFmt w:val="decimal"/>
+      <w:lvlText w:val="%2."/>
+      <w:lvlJc w:val="left"/>
+      <w:pPr>
+        <w:tabs>
+          <w:tab w:val="num" w:pos="1440"/>
+        </w:tabs>
+        <w:ind w:left="1440" w:hanging="360"/>
+      </w:pPr>
+    </w:lvl>
+    <w:lvl w:ilvl="2" w:tentative="1">
+      <w:start w:val="1"/>
+      <w:numFmt w:val="decimal"/>
+      <w:lvlText w:val="%3."/>
+      <w:lvlJc w:val="left"/>
+      <w:pPr>
+        <w:tabs>
+          <w:tab w:val="num" w:pos="2160"/>
+        </w:tabs>
+        <w:ind w:left="2160" w:hanging="360"/>
+      </w:pPr>
+    </w:lvl>
+    <w:lvl w:ilvl="3" w:tentative="1">
+      <w:start w:val="1"/>
+      <w:numFmt w:val="decimal"/>
+      <w:lvlText w:val="%4."/>
+      <w:lvlJc w:val="left"/>
+      <w:pPr>
+        <w:tabs>
+          <w:tab w:val="num" w:pos="2880"/>
+        </w:tabs>
+        <w:ind w:left="2880" w:hanging="360"/>
+      </w:pPr>
+    </w:lvl>
+    <w:lvl w:ilvl="4" w:tentative="1">
+      <w:start w:val="1"/>
+      <w:numFmt w:val="decimal"/>
+      <w:lvlText w:val="%5."/>
+      <w:lvlJc w:val="left"/>
+      <w:pPr>
+        <w:tabs>
+          <w:tab w:val="num" w:pos="3600"/>
+        </w:tabs>
+        <w:ind w:left="3600" w:hanging="360"/>
+      </w:pPr>
+    </w:lvl>
+    <w:lvl w:ilvl="5" w:tentative="1">
+      <w:start w:val="1"/>
+      <w:numFmt w:val="decimal"/>
+      <w:lvlText w:val="%6."/>
+      <w:lvlJc w:val="left"/>
+      <w:pPr>
+        <w:tabs>
+          <w:tab w:val="num" w:pos="4320"/>
+        </w:tabs>
+        <w:ind w:left="4320" w:hanging="360"/>
+      </w:pPr>
+    </w:lvl>
+    <w:lvl w:ilvl="6" w:tentative="1">
+      <w:start w:val="1"/>
+      <w:numFmt w:val="decimal"/>
+      <w:lvlText w:val="%7."/>
+      <w:lvlJc w:val="left"/>
+      <w:pPr>
+        <w:tabs>
+          <w:tab w:val="num" w:pos="5040"/>
+        </w:tabs>
+        <w:ind w:left="5040" w:hanging="360"/>
+      </w:pPr>
+    </w:lvl>
+    <w:lvl w:ilvl="7" w:tentative="1">
+      <w:start w:val="1"/>
+      <w:numFmt w:val="decimal"/>
+      <w:lvlText w:val="%8."/>
+      <w:lvlJc w:val="left"/>
+      <w:pPr>
+        <w:tabs>
+          <w:tab w:val="num" w:pos="5760"/>
+        </w:tabs>
+        <w:ind w:left="5760" w:hanging="360"/>
+      </w:pPr>
+    </w:lvl>
+    <w:lvl w:ilvl="8" w:tentative="1">
+      <w:start w:val="1"/>
+      <w:numFmt w:val="decimal"/>
+      <w:lvlText w:val="%9."/>
+      <w:lvlJc w:val="left"/>
+      <w:pPr>
+        <w:tabs>
+          <w:tab w:val="num" w:pos="6480"/>
+        </w:tabs>
+        <w:ind w:left="6480" w:hanging="360"/>
+      </w:pPr>
+    </w:lvl>
+  </w:abstractNum>
+  <w:abstractNum w:abstractNumId="2">
     <w:nsid w:val="6B02790F"/>
     <w:multiLevelType w:val="multilevel"/>
     <w:tmpl w:val="092C402C"/>
@@ -570,10 +569,13 @@
     </w:lvl>
   </w:abstractNum>
   <w:num w:numId="1">
-    <w:abstractNumId w:val="1"/>
+    <w:abstractNumId w:val="2"/>
   </w:num>
   <w:num w:numId="2">
     <w:abstractNumId w:val="0"/>
+  </w:num>
+  <w:num w:numId="3">
+    <w:abstractNumId w:val="1"/>
   </w:num>
 </w:numbering>
 </file>

</xml_diff>

<commit_message>
2905 alterações no documento de TG
</commit_message>
<xml_diff>
--- a/files/BrenoBaiardi-relatorio.docx
+++ b/files/BrenoBaiardi-relatorio.docx
@@ -40,7 +40,15 @@
         <w:rPr>
           <w:rFonts w:ascii="Times New Roman" w:eastAsia="Times New Roman" w:hAnsi="Times New Roman" w:cs="Times New Roman"/>
         </w:rPr>
-        <w:t>César Baiardi Oliveira (FATEC, Bolsista PIBIC/CNPq</w:t>
+        <w:t>César B</w:t>
+      </w:r>
+      <w:bookmarkStart w:id="0" w:name="_GoBack"/>
+      <w:bookmarkEnd w:id="0"/>
+      <w:r>
+        <w:rPr>
+          <w:rFonts w:ascii="Times New Roman" w:eastAsia="Times New Roman" w:hAnsi="Times New Roman" w:cs="Times New Roman"/>
+        </w:rPr>
+        <w:t>aiardi Oliveira (FATEC, Bolsista PIBIC/CNPq</w:t>
       </w:r>
       <w:proofErr w:type="gramStart"/>
       <w:r>
@@ -77,12 +85,30 @@
       </w:r>
       <w:r>
         <w:rPr>
-          <w:color w:val="FF0000"/>
-        </w:rPr>
-        <w:t>CTE/LAP/INPE</w:t>
-      </w:r>
-      <w:r>
-        <w:t>, Orientador</w:t>
+          <w:color w:val="auto"/>
+        </w:rPr>
+        <w:t>CO</w:t>
+      </w:r>
+      <w:r>
+        <w:rPr>
+          <w:color w:val="auto"/>
+        </w:rPr>
+        <w:t>CTE/LA</w:t>
+      </w:r>
+      <w:r>
+        <w:rPr>
+          <w:color w:val="auto"/>
+        </w:rPr>
+        <w:t>BAS</w:t>
+      </w:r>
+      <w:r>
+        <w:rPr>
+          <w:color w:val="auto"/>
+        </w:rPr>
+        <w:t xml:space="preserve">/INPE, </w:t>
+      </w:r>
+      <w:r>
+        <w:t>Orientador</w:t>
       </w:r>
       <w:proofErr w:type="gramStart"/>
       <w:r>
@@ -150,15 +176,7 @@
         <w:rPr>
           <w:rFonts w:ascii="Times New Roman" w:eastAsia="Times New Roman" w:hAnsi="Times New Roman" w:cs="Times New Roman"/>
         </w:rPr>
-        <w:t xml:space="preserve"> correspondentes às faixas de 200 nm a 1100 nm (UV, VIS e NIR), e de 900 nm a 1700 nm (NIR) estão sendo utilizados. Para que a pesquisa possa ser realizada, é necessário que os dados gerados pelos dois sensores sejam unificados em uma única curva, tal união deve ser consistente e deve tratar a região de</w:t>
-      </w:r>
-      <w:bookmarkStart w:id="0" w:name="_GoBack"/>
-      <w:bookmarkEnd w:id="0"/>
-      <w:r>
-        <w:rPr>
-          <w:rFonts w:ascii="Times New Roman" w:eastAsia="Times New Roman" w:hAnsi="Times New Roman" w:cs="Times New Roman"/>
-        </w:rPr>
-        <w:t>finida entre 900 nm e 950 nm como uma faixa de transição que é inicialmente sobreposta e deve ser transformada em uma única faixa de dados</w:t>
+        <w:t xml:space="preserve"> correspondentes às faixas de 200 nm a 1100 nm (UV, VIS e NIR), e de 900 nm a 1700 nm (NIR) estão sendo utilizados. Para que a pesquisa possa ser realizada, é necessário que os dados gerados pelos dois sensores sejam unificados em uma única curva, tal união deve ser consistente e deve tratar a região definida entre 900 nm e 950 nm como uma faixa de transição que é inicialmente sobreposta e deve ser transformada em uma única faixa de dados</w:t>
       </w:r>
       <w:proofErr w:type="gramStart"/>
       <w:r>
@@ -185,21 +203,21 @@
         <w:rPr>
           <w:rFonts w:ascii="Times New Roman" w:eastAsia="Times New Roman" w:hAnsi="Times New Roman" w:cs="Times New Roman"/>
         </w:rPr>
-        <w:t xml:space="preserve">Para alcançar o objetivo, foi desenvolvido um programa que utiliza a linguagem de programação python que realiza leituras de arquivos contendo dados de comprimento de onda e irradiância correspondentes aos espectros solares que são armazenados em formato textual. Para que exista a atenuação da diferença de valores entre as duas leituras, foi determinado que a maneira mais confiável de tratamento </w:t>
+        <w:t xml:space="preserve">Para alcançar o objetivo, foi desenvolvido um programa que utiliza a linguagem de programação python que realiza leituras de arquivos contendo dados de comprimento de onda e irradiância correspondentes aos espectros solares que são armazenados em formato textual. Para </w:t>
       </w:r>
       <w:proofErr w:type="gramStart"/>
       <w:r>
         <w:rPr>
           <w:rFonts w:ascii="Times New Roman" w:eastAsia="Times New Roman" w:hAnsi="Times New Roman" w:cs="Times New Roman"/>
         </w:rPr>
-        <w:t>seria</w:t>
+        <w:t>que</w:t>
       </w:r>
       <w:proofErr w:type="gramEnd"/>
       <w:r>
         <w:rPr>
           <w:rFonts w:ascii="Times New Roman" w:eastAsia="Times New Roman" w:hAnsi="Times New Roman" w:cs="Times New Roman"/>
         </w:rPr>
-        <w:t xml:space="preserve"> calcular uma nova curva que seja a média entre as duas, o que não é possível a princípio, tendo em vista que a quantidade de pontos e o intervalo de medição dos espectrorradiômetros é diferente. Como solução para a não correspondência dos valores, é </w:t>
+        <w:t xml:space="preserve"> exista a atenuação da diferença de valores entre as duas leituras, foi determinado que a maneira mais confiável de tratamento seria calcular uma nova curva que seja a média entre as duas, o que não é possível a princípio, tendo em vista que a quantidade de pontos e o intervalo de medição dos espectrorradiômetros é diferente. Como solução para a não correspondência dos valores, é </w:t>
       </w:r>
       <w:proofErr w:type="gramStart"/>
       <w:r>

</xml_diff>

<commit_message>
2905 após revisão do waldeir
</commit_message>
<xml_diff>
--- a/files/BrenoBaiardi-relatorio.docx
+++ b/files/BrenoBaiardi-relatorio.docx
@@ -28,27 +28,30 @@
         <w:jc w:val="center"/>
         <w:rPr>
           <w:rFonts w:ascii="Times New Roman" w:eastAsia="Times New Roman" w:hAnsi="Times New Roman" w:cs="Times New Roman"/>
-        </w:rPr>
-      </w:pPr>
-      <w:r>
-        <w:rPr>
-          <w:rFonts w:ascii="Times New Roman" w:eastAsia="Times New Roman" w:hAnsi="Times New Roman" w:cs="Times New Roman"/>
-        </w:rPr>
-        <w:t xml:space="preserve">Breno </w:t>
-      </w:r>
-      <w:r>
-        <w:rPr>
-          <w:rFonts w:ascii="Times New Roman" w:eastAsia="Times New Roman" w:hAnsi="Times New Roman" w:cs="Times New Roman"/>
-        </w:rPr>
-        <w:t>César B</w:t>
-      </w:r>
-      <w:bookmarkStart w:id="0" w:name="_GoBack"/>
-      <w:bookmarkEnd w:id="0"/>
-      <w:r>
-        <w:rPr>
-          <w:rFonts w:ascii="Times New Roman" w:eastAsia="Times New Roman" w:hAnsi="Times New Roman" w:cs="Times New Roman"/>
-        </w:rPr>
-        <w:t>aiardi Oliveira (FATEC, Bolsista PIBIC/CNPq</w:t>
+          <w:b/>
+        </w:rPr>
+      </w:pPr>
+    </w:p>
+    <w:p>
+      <w:pPr>
+        <w:widowControl/>
+        <w:spacing w:line="240" w:lineRule="auto"/>
+        <w:jc w:val="center"/>
+        <w:rPr>
+          <w:rFonts w:ascii="Times New Roman" w:eastAsia="Times New Roman" w:hAnsi="Times New Roman" w:cs="Times New Roman"/>
+        </w:rPr>
+      </w:pPr>
+      <w:r>
+        <w:rPr>
+          <w:rFonts w:ascii="Times New Roman" w:eastAsia="Times New Roman" w:hAnsi="Times New Roman" w:cs="Times New Roman"/>
+        </w:rPr>
+        <w:t>Breno César Baiardi Oliveira (FATEC, Bolsista PIBIC/CNPq</w:t>
+      </w:r>
+      <w:r>
+        <w:rPr>
+          <w:rFonts w:ascii="Times New Roman" w:eastAsia="Times New Roman" w:hAnsi="Times New Roman" w:cs="Times New Roman"/>
+        </w:rPr>
+        <w:t>, brenocbo@gmail.com</w:t>
       </w:r>
       <w:proofErr w:type="gramStart"/>
       <w:r>
@@ -81,37 +84,70 @@
         <w:t xml:space="preserve"> </w:t>
       </w:r>
       <w:r>
+        <w:rPr>
+          <w:rFonts w:ascii="Times New Roman" w:hAnsi="Times New Roman" w:cs="Times New Roman"/>
+        </w:rPr>
         <w:t>(</w:t>
       </w:r>
       <w:r>
         <w:rPr>
+          <w:rFonts w:ascii="Times New Roman" w:hAnsi="Times New Roman" w:cs="Times New Roman"/>
           <w:color w:val="auto"/>
         </w:rPr>
         <w:t>CO</w:t>
       </w:r>
       <w:r>
         <w:rPr>
+          <w:rFonts w:ascii="Times New Roman" w:hAnsi="Times New Roman" w:cs="Times New Roman"/>
           <w:color w:val="auto"/>
         </w:rPr>
         <w:t>CTE/LA</w:t>
       </w:r>
       <w:r>
         <w:rPr>
+          <w:rFonts w:ascii="Times New Roman" w:hAnsi="Times New Roman" w:cs="Times New Roman"/>
           <w:color w:val="auto"/>
         </w:rPr>
         <w:t>BAS</w:t>
       </w:r>
       <w:r>
         <w:rPr>
+          <w:rFonts w:ascii="Times New Roman" w:hAnsi="Times New Roman" w:cs="Times New Roman"/>
           <w:color w:val="auto"/>
         </w:rPr>
         <w:t xml:space="preserve">/INPE, </w:t>
       </w:r>
       <w:r>
+        <w:rPr>
+          <w:rFonts w:ascii="Times New Roman" w:hAnsi="Times New Roman" w:cs="Times New Roman"/>
+        </w:rPr>
         <w:t>Orientador</w:t>
       </w:r>
+      <w:r>
+        <w:rPr>
+          <w:rFonts w:ascii="Times New Roman" w:hAnsi="Times New Roman" w:cs="Times New Roman"/>
+        </w:rPr>
+        <w:t xml:space="preserve">, </w:t>
+      </w:r>
+      <w:r>
+        <w:rPr>
+          <w:rFonts w:ascii="Times New Roman" w:hAnsi="Times New Roman" w:cs="Times New Roman"/>
+        </w:rPr>
+        <w:t>waldeir.v</w:t>
+      </w:r>
+      <w:bookmarkStart w:id="0" w:name="_GoBack"/>
+      <w:bookmarkEnd w:id="0"/>
+      <w:r>
+        <w:rPr>
+          <w:rFonts w:ascii="Times New Roman" w:hAnsi="Times New Roman" w:cs="Times New Roman"/>
+        </w:rPr>
+        <w:t>ilela@inpe.br</w:t>
+      </w:r>
       <w:proofErr w:type="gramStart"/>
       <w:r>
+        <w:rPr>
+          <w:rFonts w:ascii="Times New Roman" w:hAnsi="Times New Roman" w:cs="Times New Roman"/>
+        </w:rPr>
         <w:t>)</w:t>
       </w:r>
       <w:proofErr w:type="gramEnd"/>
@@ -126,118 +162,999 @@
           <w:b/>
         </w:rPr>
       </w:pPr>
-      <w:r>
-        <w:rPr>
-          <w:rFonts w:ascii="Times New Roman" w:eastAsia="Times New Roman" w:hAnsi="Times New Roman" w:cs="Times New Roman"/>
-          <w:b/>
-        </w:rPr>
-        <w:t>RESUMO</w:t>
-      </w:r>
     </w:p>
     <w:p>
       <w:pPr>
         <w:widowControl/>
         <w:spacing w:line="240" w:lineRule="auto"/>
-        <w:jc w:val="both"/>
-        <w:rPr>
-          <w:rFonts w:ascii="Times New Roman" w:eastAsia="Times New Roman" w:hAnsi="Times New Roman" w:cs="Times New Roman"/>
-          <w:color w:val="auto"/>
-          <w:sz w:val="24"/>
-          <w:szCs w:val="24"/>
-        </w:rPr>
-      </w:pPr>
-      <w:r>
-        <w:rPr>
-          <w:rFonts w:ascii="Times New Roman" w:eastAsia="Times New Roman" w:hAnsi="Times New Roman" w:cs="Times New Roman"/>
-        </w:rPr>
-        <w:t>    O trabalho desenvolvido durante o programa de iniciação científica teve seu início em janeiro de 2017 e tem como objetivo a elaboração de um programa que realiza a união de dados espectrais coletados com diferentes espectroradiômetros</w:t>
-      </w:r>
-      <w:r>
-        <w:rPr>
-          <w:rFonts w:ascii="Times New Roman" w:eastAsia="Times New Roman" w:hAnsi="Times New Roman" w:cs="Times New Roman"/>
-          <w:shd w:val="clear" w:color="auto" w:fill="FFFFFF"/>
-        </w:rPr>
-        <w:t>. Os espectrorradiômetros são</w:t>
-      </w:r>
-      <w:r>
-        <w:rPr>
-          <w:rFonts w:ascii="Times New Roman" w:eastAsia="Times New Roman" w:hAnsi="Times New Roman" w:cs="Times New Roman"/>
-        </w:rPr>
-        <w:t xml:space="preserve"> aparelhos que medem a intensidade da radiação ao longo do espectro solar em vários comprimentos de onda e vêm sendo utilizado em uma linha de pesquisa do Grupo de Dispositivos Fotovoltaicos (GDF) do INPE para conhecer os espectros incidentes em Cachoeira Paulista. Nesta linha de pesquisa, é necessário examinar as regiões do ultravioleta (UV), do visível (VIS) e do infravermelho próximo (NIR) do espectro solar e para isso </w:t>
-      </w:r>
-      <w:r>
-        <w:rPr>
-          <w:rFonts w:ascii="Times New Roman" w:eastAsia="Times New Roman" w:hAnsi="Times New Roman" w:cs="Times New Roman"/>
-          <w:shd w:val="clear" w:color="auto" w:fill="FFFFFF"/>
-        </w:rPr>
-        <w:t>dois espectroradiômetros</w:t>
-      </w:r>
-      <w:r>
-        <w:rPr>
-          <w:rFonts w:ascii="Times New Roman" w:eastAsia="Times New Roman" w:hAnsi="Times New Roman" w:cs="Times New Roman"/>
-        </w:rPr>
-        <w:t xml:space="preserve"> correspondentes às faixas de 200 nm a 1100 nm (UV, VIS e NIR), e de 900 nm a 1700 nm (NIR) estão sendo utilizados. Para que a pesquisa possa ser realizada, é necessário que os dados gerados pelos dois sensores sejam unificados em uma única curva, tal união deve ser consistente e deve tratar a região definida entre 900 nm e 950 nm como uma faixa de transição que é inicialmente sobreposta e deve ser transformada em uma única faixa de dados</w:t>
-      </w:r>
-      <w:proofErr w:type="gramStart"/>
-      <w:r>
-        <w:rPr>
-          <w:rFonts w:ascii="Times New Roman" w:eastAsia="Times New Roman" w:hAnsi="Times New Roman" w:cs="Times New Roman"/>
-        </w:rPr>
-        <w:t>..</w:t>
-      </w:r>
-      <w:proofErr w:type="gramEnd"/>
+        <w:jc w:val="center"/>
+        <w:rPr>
+          <w:rFonts w:ascii="Times New Roman" w:eastAsia="Times New Roman" w:hAnsi="Times New Roman" w:cs="Times New Roman"/>
+          <w:b/>
+        </w:rPr>
+      </w:pPr>
     </w:p>
     <w:p>
       <w:pPr>
         <w:widowControl/>
         <w:spacing w:line="240" w:lineRule="auto"/>
+        <w:jc w:val="center"/>
+        <w:rPr>
+          <w:rFonts w:ascii="Times New Roman" w:eastAsia="Times New Roman" w:hAnsi="Times New Roman" w:cs="Times New Roman"/>
+          <w:b/>
+        </w:rPr>
+      </w:pPr>
+      <w:r>
+        <w:rPr>
+          <w:rFonts w:ascii="Times New Roman" w:eastAsia="Times New Roman" w:hAnsi="Times New Roman" w:cs="Times New Roman"/>
+          <w:b/>
+        </w:rPr>
+        <w:t>RESUMO</w:t>
+      </w:r>
+    </w:p>
+    <w:p>
+      <w:pPr>
+        <w:widowControl/>
+        <w:spacing w:line="240" w:lineRule="auto"/>
+        <w:ind w:firstLine="720"/>
         <w:jc w:val="both"/>
         <w:rPr>
           <w:rFonts w:ascii="Times New Roman" w:eastAsia="Times New Roman" w:hAnsi="Times New Roman" w:cs="Times New Roman"/>
           <w:color w:val="auto"/>
-          <w:sz w:val="24"/>
-          <w:szCs w:val="24"/>
-        </w:rPr>
-      </w:pPr>
-      <w:r>
-        <w:rPr>
-          <w:rFonts w:ascii="Times New Roman" w:eastAsia="Times New Roman" w:hAnsi="Times New Roman" w:cs="Times New Roman"/>
-        </w:rPr>
-        <w:t xml:space="preserve">Para alcançar o objetivo, foi desenvolvido um programa que utiliza a linguagem de programação python que realiza leituras de arquivos contendo dados de comprimento de onda e irradiância correspondentes aos espectros solares que são armazenados em formato textual. Para </w:t>
+          <w:spacing w:val="2"/>
+          <w:sz w:val="24"/>
+          <w:szCs w:val="24"/>
+        </w:rPr>
+      </w:pPr>
+      <w:r>
+        <w:rPr>
+          <w:rFonts w:ascii="Times New Roman" w:eastAsia="Times New Roman" w:hAnsi="Times New Roman" w:cs="Times New Roman"/>
+          <w:spacing w:val="2"/>
+          <w:sz w:val="24"/>
+          <w:szCs w:val="24"/>
+        </w:rPr>
+        <w:t>Este</w:t>
+      </w:r>
+      <w:r>
+        <w:rPr>
+          <w:rFonts w:ascii="Times New Roman" w:eastAsia="Times New Roman" w:hAnsi="Times New Roman" w:cs="Times New Roman"/>
+          <w:spacing w:val="2"/>
+          <w:sz w:val="24"/>
+          <w:szCs w:val="24"/>
+        </w:rPr>
+        <w:t xml:space="preserve"> trabalho de </w:t>
+      </w:r>
+      <w:r>
+        <w:rPr>
+          <w:rFonts w:ascii="Times New Roman" w:eastAsia="Times New Roman" w:hAnsi="Times New Roman" w:cs="Times New Roman"/>
+          <w:spacing w:val="2"/>
+          <w:sz w:val="24"/>
+          <w:szCs w:val="24"/>
+        </w:rPr>
+        <w:t>I</w:t>
+      </w:r>
+      <w:r>
+        <w:rPr>
+          <w:rFonts w:ascii="Times New Roman" w:eastAsia="Times New Roman" w:hAnsi="Times New Roman" w:cs="Times New Roman"/>
+          <w:spacing w:val="2"/>
+          <w:sz w:val="24"/>
+          <w:szCs w:val="24"/>
+        </w:rPr>
+        <w:t xml:space="preserve">niciação </w:t>
+      </w:r>
+      <w:r>
+        <w:rPr>
+          <w:rFonts w:ascii="Times New Roman" w:eastAsia="Times New Roman" w:hAnsi="Times New Roman" w:cs="Times New Roman"/>
+          <w:spacing w:val="2"/>
+          <w:sz w:val="24"/>
+          <w:szCs w:val="24"/>
+        </w:rPr>
+        <w:t>C</w:t>
+      </w:r>
+      <w:r>
+        <w:rPr>
+          <w:rFonts w:ascii="Times New Roman" w:eastAsia="Times New Roman" w:hAnsi="Times New Roman" w:cs="Times New Roman"/>
+          <w:spacing w:val="2"/>
+          <w:sz w:val="24"/>
+          <w:szCs w:val="24"/>
+        </w:rPr>
+        <w:t>ientífica teve seu início em janeiro de 2017</w:t>
+      </w:r>
+      <w:r>
+        <w:rPr>
+          <w:rFonts w:ascii="Times New Roman" w:eastAsia="Times New Roman" w:hAnsi="Times New Roman" w:cs="Times New Roman"/>
+          <w:spacing w:val="2"/>
+          <w:sz w:val="24"/>
+          <w:szCs w:val="24"/>
+        </w:rPr>
+        <w:t>,</w:t>
+      </w:r>
+      <w:r>
+        <w:rPr>
+          <w:rFonts w:ascii="Times New Roman" w:eastAsia="Times New Roman" w:hAnsi="Times New Roman" w:cs="Times New Roman"/>
+          <w:spacing w:val="2"/>
+          <w:sz w:val="24"/>
+          <w:szCs w:val="24"/>
+        </w:rPr>
+        <w:t xml:space="preserve"> e tem como</w:t>
+      </w:r>
+      <w:r>
+        <w:rPr>
+          <w:rFonts w:ascii="Times New Roman" w:eastAsia="Times New Roman" w:hAnsi="Times New Roman" w:cs="Times New Roman"/>
+          <w:spacing w:val="2"/>
+          <w:sz w:val="24"/>
+          <w:szCs w:val="24"/>
+        </w:rPr>
+        <w:t xml:space="preserve"> um dos</w:t>
+      </w:r>
+      <w:r>
+        <w:rPr>
+          <w:rFonts w:ascii="Times New Roman" w:eastAsia="Times New Roman" w:hAnsi="Times New Roman" w:cs="Times New Roman"/>
+          <w:spacing w:val="2"/>
+          <w:sz w:val="24"/>
+          <w:szCs w:val="24"/>
+        </w:rPr>
+        <w:t xml:space="preserve"> objetivo</w:t>
+      </w:r>
+      <w:r>
+        <w:rPr>
+          <w:rFonts w:ascii="Times New Roman" w:eastAsia="Times New Roman" w:hAnsi="Times New Roman" w:cs="Times New Roman"/>
+          <w:spacing w:val="2"/>
+          <w:sz w:val="24"/>
+          <w:szCs w:val="24"/>
+        </w:rPr>
+        <w:t>s</w:t>
+      </w:r>
+      <w:r>
+        <w:rPr>
+          <w:rFonts w:ascii="Times New Roman" w:eastAsia="Times New Roman" w:hAnsi="Times New Roman" w:cs="Times New Roman"/>
+          <w:spacing w:val="2"/>
+          <w:sz w:val="24"/>
+          <w:szCs w:val="24"/>
+        </w:rPr>
+        <w:t xml:space="preserve"> a elaboração de um programa que realiza</w:t>
+      </w:r>
+      <w:r>
+        <w:rPr>
+          <w:rFonts w:ascii="Times New Roman" w:eastAsia="Times New Roman" w:hAnsi="Times New Roman" w:cs="Times New Roman"/>
+          <w:spacing w:val="2"/>
+          <w:sz w:val="24"/>
+          <w:szCs w:val="24"/>
+        </w:rPr>
+        <w:t>rá</w:t>
+      </w:r>
+      <w:r>
+        <w:rPr>
+          <w:rFonts w:ascii="Times New Roman" w:eastAsia="Times New Roman" w:hAnsi="Times New Roman" w:cs="Times New Roman"/>
+          <w:spacing w:val="2"/>
+          <w:sz w:val="24"/>
+          <w:szCs w:val="24"/>
+        </w:rPr>
+        <w:t xml:space="preserve"> a união </w:t>
+      </w:r>
+      <w:r>
+        <w:rPr>
+          <w:rFonts w:ascii="Times New Roman" w:eastAsia="Times New Roman" w:hAnsi="Times New Roman" w:cs="Times New Roman"/>
+          <w:spacing w:val="2"/>
+          <w:sz w:val="24"/>
+          <w:szCs w:val="24"/>
+        </w:rPr>
+        <w:t>de dois espectros da radiação solar</w:t>
+      </w:r>
+      <w:r>
+        <w:rPr>
+          <w:rFonts w:ascii="Times New Roman" w:eastAsia="Times New Roman" w:hAnsi="Times New Roman" w:cs="Times New Roman"/>
+          <w:spacing w:val="2"/>
+          <w:sz w:val="24"/>
+          <w:szCs w:val="24"/>
+        </w:rPr>
+        <w:t xml:space="preserve"> coletados com diferentes espectroradiômetros</w:t>
+      </w:r>
+      <w:r>
+        <w:rPr>
+          <w:rFonts w:ascii="Times New Roman" w:eastAsia="Times New Roman" w:hAnsi="Times New Roman" w:cs="Times New Roman"/>
+          <w:spacing w:val="2"/>
+          <w:sz w:val="24"/>
+          <w:szCs w:val="24"/>
+          <w:shd w:val="clear" w:color="auto" w:fill="FFFFFF"/>
+        </w:rPr>
+        <w:t>. O espectrorradiômetro</w:t>
+      </w:r>
+      <w:r>
+        <w:rPr>
+          <w:rFonts w:ascii="Times New Roman" w:eastAsia="Times New Roman" w:hAnsi="Times New Roman" w:cs="Times New Roman"/>
+          <w:spacing w:val="2"/>
+          <w:sz w:val="24"/>
+          <w:szCs w:val="24"/>
+          <w:shd w:val="clear" w:color="auto" w:fill="FFFFFF"/>
+        </w:rPr>
+        <w:t xml:space="preserve"> </w:t>
+      </w:r>
+      <w:r>
+        <w:rPr>
+          <w:rFonts w:ascii="Times New Roman" w:eastAsia="Times New Roman" w:hAnsi="Times New Roman" w:cs="Times New Roman"/>
+          <w:spacing w:val="2"/>
+          <w:sz w:val="24"/>
+          <w:szCs w:val="24"/>
+          <w:shd w:val="clear" w:color="auto" w:fill="FFFFFF"/>
+        </w:rPr>
+        <w:t>é um</w:t>
+      </w:r>
+      <w:r>
+        <w:rPr>
+          <w:rFonts w:ascii="Times New Roman" w:eastAsia="Times New Roman" w:hAnsi="Times New Roman" w:cs="Times New Roman"/>
+          <w:spacing w:val="2"/>
+          <w:sz w:val="24"/>
+          <w:szCs w:val="24"/>
+        </w:rPr>
+        <w:t xml:space="preserve"> dispositivo que mede</w:t>
+      </w:r>
+      <w:r>
+        <w:rPr>
+          <w:rFonts w:ascii="Times New Roman" w:eastAsia="Times New Roman" w:hAnsi="Times New Roman" w:cs="Times New Roman"/>
+          <w:spacing w:val="2"/>
+          <w:sz w:val="24"/>
+          <w:szCs w:val="24"/>
+        </w:rPr>
+        <w:t xml:space="preserve"> a intensidade da radiação solar em vários comprimentos de onda</w:t>
+      </w:r>
+      <w:r>
+        <w:rPr>
+          <w:rFonts w:ascii="Times New Roman" w:eastAsia="Times New Roman" w:hAnsi="Times New Roman" w:cs="Times New Roman"/>
+          <w:spacing w:val="2"/>
+          <w:sz w:val="24"/>
+          <w:szCs w:val="24"/>
+        </w:rPr>
+        <w:t xml:space="preserve">. O </w:t>
+      </w:r>
+      <w:r>
+        <w:rPr>
+          <w:rFonts w:ascii="Times New Roman" w:eastAsia="Times New Roman" w:hAnsi="Times New Roman" w:cs="Times New Roman"/>
+          <w:spacing w:val="2"/>
+          <w:sz w:val="24"/>
+          <w:szCs w:val="24"/>
+        </w:rPr>
+        <w:t xml:space="preserve">Grupo de Dispositivos Fotovoltaicos (GDF) </w:t>
       </w:r>
       <w:proofErr w:type="gramStart"/>
       <w:r>
         <w:rPr>
           <w:rFonts w:ascii="Times New Roman" w:eastAsia="Times New Roman" w:hAnsi="Times New Roman" w:cs="Times New Roman"/>
-        </w:rPr>
-        <w:t>que</w:t>
+          <w:spacing w:val="2"/>
+          <w:sz w:val="24"/>
+          <w:szCs w:val="24"/>
+        </w:rPr>
+        <w:t>d</w:t>
+      </w:r>
+      <w:r>
+        <w:rPr>
+          <w:rFonts w:ascii="Times New Roman" w:eastAsia="Times New Roman" w:hAnsi="Times New Roman" w:cs="Times New Roman"/>
+          <w:spacing w:val="2"/>
+          <w:sz w:val="24"/>
+          <w:szCs w:val="24"/>
+        </w:rPr>
+        <w:t>a Laboratórios</w:t>
       </w:r>
       <w:proofErr w:type="gramEnd"/>
       <w:r>
         <w:rPr>
           <w:rFonts w:ascii="Times New Roman" w:eastAsia="Times New Roman" w:hAnsi="Times New Roman" w:cs="Times New Roman"/>
-        </w:rPr>
-        <w:t xml:space="preserve"> exista a atenuação da diferença de valores entre as duas leituras, foi determinado que a maneira mais confiável de tratamento seria calcular uma nova curva que seja a média entre as duas, o que não é possível a princípio, tendo em vista que a quantidade de pontos e o intervalo de medição dos espectrorradiômetros é diferente. Como solução para a não correspondência dos valores, é </w:t>
+          <w:spacing w:val="2"/>
+          <w:sz w:val="24"/>
+          <w:szCs w:val="24"/>
+        </w:rPr>
+        <w:t xml:space="preserve"> Associados de Sensores e Matériais (LABAS/INPE) desenvolve</w:t>
+      </w:r>
+      <w:r>
+        <w:rPr>
+          <w:rFonts w:ascii="Times New Roman" w:eastAsia="Times New Roman" w:hAnsi="Times New Roman" w:cs="Times New Roman"/>
+          <w:spacing w:val="2"/>
+          <w:sz w:val="24"/>
+          <w:szCs w:val="24"/>
+        </w:rPr>
+        <w:t xml:space="preserve"> uma</w:t>
+      </w:r>
+      <w:r>
+        <w:rPr>
+          <w:rFonts w:ascii="Times New Roman" w:eastAsia="Times New Roman" w:hAnsi="Times New Roman" w:cs="Times New Roman"/>
+          <w:spacing w:val="2"/>
+          <w:sz w:val="24"/>
+          <w:szCs w:val="24"/>
+        </w:rPr>
+        <w:t xml:space="preserve"> pesquisa que visa analisar o efeito da </w:t>
+      </w:r>
+      <w:bookmarkStart w:id="1" w:name="_Hlk483820429"/>
+      <w:r>
+        <w:rPr>
+          <w:rFonts w:ascii="Times New Roman" w:eastAsia="Times New Roman" w:hAnsi="Times New Roman" w:cs="Times New Roman"/>
+          <w:spacing w:val="2"/>
+          <w:sz w:val="24"/>
+          <w:szCs w:val="24"/>
+        </w:rPr>
+        <w:t>variabilidade espectral da radiação solar em dispositivos fotovoltaicos</w:t>
+      </w:r>
+      <w:bookmarkEnd w:id="1"/>
+      <w:r>
+        <w:rPr>
+          <w:rFonts w:ascii="Times New Roman" w:eastAsia="Times New Roman" w:hAnsi="Times New Roman" w:cs="Times New Roman"/>
+          <w:spacing w:val="2"/>
+          <w:sz w:val="24"/>
+          <w:szCs w:val="24"/>
+        </w:rPr>
+        <w:t xml:space="preserve">. Para realização dessa pesquisa, foi desenvolvido um experimento no campus do </w:t>
+      </w:r>
+      <w:r>
+        <w:rPr>
+          <w:rFonts w:ascii="Times New Roman" w:eastAsia="Times New Roman" w:hAnsi="Times New Roman" w:cs="Times New Roman"/>
+          <w:spacing w:val="2"/>
+          <w:sz w:val="24"/>
+          <w:szCs w:val="24"/>
+        </w:rPr>
+        <w:t xml:space="preserve">INPE </w:t>
+      </w:r>
+      <w:r>
+        <w:rPr>
+          <w:rFonts w:ascii="Times New Roman" w:eastAsia="Times New Roman" w:hAnsi="Times New Roman" w:cs="Times New Roman"/>
+          <w:spacing w:val="2"/>
+          <w:sz w:val="24"/>
+          <w:szCs w:val="24"/>
+        </w:rPr>
+        <w:t>em</w:t>
+      </w:r>
+      <w:r>
+        <w:rPr>
+          <w:rFonts w:ascii="Times New Roman" w:eastAsia="Times New Roman" w:hAnsi="Times New Roman" w:cs="Times New Roman"/>
+          <w:spacing w:val="2"/>
+          <w:sz w:val="24"/>
+          <w:szCs w:val="24"/>
+        </w:rPr>
+        <w:t xml:space="preserve"> Cachoeira Paulista</w:t>
+      </w:r>
+      <w:r>
+        <w:rPr>
+          <w:rFonts w:ascii="Times New Roman" w:eastAsia="Times New Roman" w:hAnsi="Times New Roman" w:cs="Times New Roman"/>
+          <w:spacing w:val="2"/>
+          <w:sz w:val="24"/>
+          <w:szCs w:val="24"/>
+        </w:rPr>
+        <w:t xml:space="preserve"> com o objetivo de coletar espectros da radiação solar para várias condições ambientais. Nesta</w:t>
+      </w:r>
+      <w:r>
+        <w:rPr>
+          <w:rFonts w:ascii="Times New Roman" w:eastAsia="Times New Roman" w:hAnsi="Times New Roman" w:cs="Times New Roman"/>
+          <w:spacing w:val="2"/>
+          <w:sz w:val="24"/>
+          <w:szCs w:val="24"/>
+        </w:rPr>
+        <w:t xml:space="preserve"> pesquisa, é necessário examinar as regiões do ultravioleta (UV), do visível (VIS) e do infravermelho próximo (NIR) do espectro solar e para isso </w:t>
+      </w:r>
+      <w:r>
+        <w:rPr>
+          <w:rFonts w:ascii="Times New Roman" w:eastAsia="Times New Roman" w:hAnsi="Times New Roman" w:cs="Times New Roman"/>
+          <w:spacing w:val="2"/>
+          <w:sz w:val="24"/>
+          <w:szCs w:val="24"/>
+        </w:rPr>
+        <w:t xml:space="preserve">foram utilizados </w:t>
+      </w:r>
+      <w:r>
+        <w:rPr>
+          <w:rFonts w:ascii="Times New Roman" w:eastAsia="Times New Roman" w:hAnsi="Times New Roman" w:cs="Times New Roman"/>
+          <w:spacing w:val="2"/>
+          <w:sz w:val="24"/>
+          <w:szCs w:val="24"/>
+          <w:shd w:val="clear" w:color="auto" w:fill="FFFFFF"/>
+        </w:rPr>
+        <w:t>dois espectroradiômetros</w:t>
+      </w:r>
+      <w:r>
+        <w:rPr>
+          <w:rFonts w:ascii="Times New Roman" w:eastAsia="Times New Roman" w:hAnsi="Times New Roman" w:cs="Times New Roman"/>
+          <w:spacing w:val="2"/>
+          <w:sz w:val="24"/>
+          <w:szCs w:val="24"/>
+          <w:shd w:val="clear" w:color="auto" w:fill="FFFFFF"/>
+        </w:rPr>
+        <w:t xml:space="preserve">. Um dos espectroradiometros coleta o espectro correspondente às faixas de </w:t>
+      </w:r>
+      <w:r>
+        <w:rPr>
+          <w:rFonts w:ascii="Times New Roman" w:eastAsia="Times New Roman" w:hAnsi="Times New Roman" w:cs="Times New Roman"/>
+          <w:spacing w:val="2"/>
+          <w:sz w:val="24"/>
+          <w:szCs w:val="24"/>
+        </w:rPr>
+        <w:t>200 nm a 1100 nm, e o outro de 900 nm a 1700 nm.</w:t>
+      </w:r>
+      <w:r>
+        <w:rPr>
+          <w:rFonts w:ascii="Times New Roman" w:eastAsia="Times New Roman" w:hAnsi="Times New Roman" w:cs="Times New Roman"/>
+          <w:spacing w:val="2"/>
+          <w:sz w:val="24"/>
+          <w:szCs w:val="24"/>
+        </w:rPr>
+        <w:t xml:space="preserve"> Para</w:t>
+      </w:r>
+      <w:r>
+        <w:rPr>
+          <w:rFonts w:ascii="Times New Roman" w:eastAsia="Times New Roman" w:hAnsi="Times New Roman" w:cs="Times New Roman"/>
+          <w:spacing w:val="2"/>
+          <w:sz w:val="24"/>
+          <w:szCs w:val="24"/>
+        </w:rPr>
+        <w:t xml:space="preserve"> facilitar a análise dos espectros coletados</w:t>
+      </w:r>
+      <w:r>
+        <w:rPr>
+          <w:rFonts w:ascii="Times New Roman" w:eastAsia="Times New Roman" w:hAnsi="Times New Roman" w:cs="Times New Roman"/>
+          <w:spacing w:val="2"/>
+          <w:sz w:val="24"/>
+          <w:szCs w:val="24"/>
+        </w:rPr>
+        <w:t>, é necessário que os d</w:t>
+      </w:r>
+      <w:r>
+        <w:rPr>
+          <w:rFonts w:ascii="Times New Roman" w:eastAsia="Times New Roman" w:hAnsi="Times New Roman" w:cs="Times New Roman"/>
+          <w:spacing w:val="2"/>
+          <w:sz w:val="24"/>
+          <w:szCs w:val="24"/>
+        </w:rPr>
+        <w:t>ados gerados pelos dois instrumentos</w:t>
+      </w:r>
+      <w:r>
+        <w:rPr>
+          <w:rFonts w:ascii="Times New Roman" w:eastAsia="Times New Roman" w:hAnsi="Times New Roman" w:cs="Times New Roman"/>
+          <w:spacing w:val="2"/>
+          <w:sz w:val="24"/>
+          <w:szCs w:val="24"/>
+        </w:rPr>
+        <w:t xml:space="preserve"> sejam unificados</w:t>
+      </w:r>
+      <w:r>
+        <w:rPr>
+          <w:rFonts w:ascii="Times New Roman" w:eastAsia="Times New Roman" w:hAnsi="Times New Roman" w:cs="Times New Roman"/>
+          <w:spacing w:val="2"/>
+          <w:sz w:val="24"/>
+          <w:szCs w:val="24"/>
+        </w:rPr>
+        <w:t xml:space="preserve">, gerando </w:t>
+      </w:r>
+      <w:r>
+        <w:rPr>
+          <w:rFonts w:ascii="Times New Roman" w:eastAsia="Times New Roman" w:hAnsi="Times New Roman" w:cs="Times New Roman"/>
+          <w:spacing w:val="2"/>
+          <w:sz w:val="24"/>
+          <w:szCs w:val="24"/>
+        </w:rPr>
+        <w:t>uma única curva</w:t>
+      </w:r>
+      <w:r>
+        <w:rPr>
+          <w:rFonts w:ascii="Times New Roman" w:eastAsia="Times New Roman" w:hAnsi="Times New Roman" w:cs="Times New Roman"/>
+          <w:spacing w:val="2"/>
+          <w:sz w:val="24"/>
+          <w:szCs w:val="24"/>
+        </w:rPr>
+        <w:t xml:space="preserve"> espectral de 200nm a 1700nm.</w:t>
+      </w:r>
+      <w:r>
+        <w:rPr>
+          <w:rFonts w:ascii="Times New Roman" w:eastAsia="Times New Roman" w:hAnsi="Times New Roman" w:cs="Times New Roman"/>
+          <w:spacing w:val="2"/>
+          <w:sz w:val="24"/>
+          <w:szCs w:val="24"/>
+        </w:rPr>
+        <w:t xml:space="preserve"> </w:t>
+      </w:r>
+      <w:r>
+        <w:rPr>
+          <w:rFonts w:ascii="Times New Roman" w:eastAsia="Times New Roman" w:hAnsi="Times New Roman" w:cs="Times New Roman"/>
+          <w:spacing w:val="2"/>
+          <w:sz w:val="24"/>
+          <w:szCs w:val="24"/>
+        </w:rPr>
+        <w:t>Para que a</w:t>
+      </w:r>
+      <w:r>
+        <w:rPr>
+          <w:rFonts w:ascii="Times New Roman" w:eastAsia="Times New Roman" w:hAnsi="Times New Roman" w:cs="Times New Roman"/>
+          <w:spacing w:val="2"/>
+          <w:sz w:val="24"/>
+          <w:szCs w:val="24"/>
+        </w:rPr>
+        <w:t xml:space="preserve"> união</w:t>
+      </w:r>
+      <w:r>
+        <w:rPr>
+          <w:rFonts w:ascii="Times New Roman" w:eastAsia="Times New Roman" w:hAnsi="Times New Roman" w:cs="Times New Roman"/>
+          <w:spacing w:val="2"/>
+          <w:sz w:val="24"/>
+          <w:szCs w:val="24"/>
+        </w:rPr>
+        <w:t xml:space="preserve"> dos espectros seja consistente, é necessário que os espectroradiômetros sejam calibrados e </w:t>
+      </w:r>
+      <w:r>
+        <w:rPr>
+          <w:rFonts w:ascii="Times New Roman" w:eastAsia="Times New Roman" w:hAnsi="Times New Roman" w:cs="Times New Roman"/>
+          <w:spacing w:val="2"/>
+          <w:sz w:val="24"/>
+          <w:szCs w:val="24"/>
+        </w:rPr>
+        <w:t>a região definida entre 900 nm e 950 nm</w:t>
+      </w:r>
+      <w:r>
+        <w:rPr>
+          <w:rFonts w:ascii="Times New Roman" w:eastAsia="Times New Roman" w:hAnsi="Times New Roman" w:cs="Times New Roman"/>
+          <w:spacing w:val="2"/>
+          <w:sz w:val="24"/>
+          <w:szCs w:val="24"/>
+        </w:rPr>
+        <w:t>,</w:t>
+      </w:r>
+      <w:r>
+        <w:rPr>
+          <w:rFonts w:ascii="Times New Roman" w:eastAsia="Times New Roman" w:hAnsi="Times New Roman" w:cs="Times New Roman"/>
+          <w:spacing w:val="2"/>
+          <w:sz w:val="24"/>
+          <w:szCs w:val="24"/>
+        </w:rPr>
+        <w:t xml:space="preserve"> </w:t>
+      </w:r>
+      <w:r>
+        <w:rPr>
+          <w:rFonts w:ascii="Times New Roman" w:eastAsia="Times New Roman" w:hAnsi="Times New Roman" w:cs="Times New Roman"/>
+          <w:spacing w:val="2"/>
+          <w:sz w:val="24"/>
+          <w:szCs w:val="24"/>
+        </w:rPr>
+        <w:t xml:space="preserve">que é </w:t>
+      </w:r>
+      <w:r>
+        <w:rPr>
+          <w:rFonts w:ascii="Times New Roman" w:eastAsia="Times New Roman" w:hAnsi="Times New Roman" w:cs="Times New Roman"/>
+          <w:spacing w:val="2"/>
+          <w:sz w:val="24"/>
+          <w:szCs w:val="24"/>
+        </w:rPr>
+        <w:t>a faixa de transição</w:t>
+      </w:r>
+      <w:r>
+        <w:rPr>
+          <w:rFonts w:ascii="Times New Roman" w:eastAsia="Times New Roman" w:hAnsi="Times New Roman" w:cs="Times New Roman"/>
+          <w:spacing w:val="2"/>
+          <w:sz w:val="24"/>
+          <w:szCs w:val="24"/>
+        </w:rPr>
+        <w:t xml:space="preserve"> entre a leitura dos dois sensores, seja devidamente </w:t>
+      </w:r>
+      <w:r>
+        <w:rPr>
+          <w:rFonts w:ascii="Times New Roman" w:eastAsia="Times New Roman" w:hAnsi="Times New Roman" w:cs="Times New Roman"/>
+          <w:spacing w:val="2"/>
+          <w:sz w:val="24"/>
+          <w:szCs w:val="24"/>
+        </w:rPr>
+        <w:t>tratada. Essa região, que</w:t>
+      </w:r>
+      <w:r>
+        <w:rPr>
+          <w:rFonts w:ascii="Times New Roman" w:eastAsia="Times New Roman" w:hAnsi="Times New Roman" w:cs="Times New Roman"/>
+          <w:spacing w:val="2"/>
+          <w:sz w:val="24"/>
+          <w:szCs w:val="24"/>
+        </w:rPr>
+        <w:t xml:space="preserve"> inicialmente</w:t>
+      </w:r>
+      <w:r>
+        <w:rPr>
+          <w:rFonts w:ascii="Times New Roman" w:eastAsia="Times New Roman" w:hAnsi="Times New Roman" w:cs="Times New Roman"/>
+          <w:spacing w:val="2"/>
+          <w:sz w:val="24"/>
+          <w:szCs w:val="24"/>
+        </w:rPr>
+        <w:t xml:space="preserve"> possui dados</w:t>
+      </w:r>
+      <w:r>
+        <w:rPr>
+          <w:rFonts w:ascii="Times New Roman" w:eastAsia="Times New Roman" w:hAnsi="Times New Roman" w:cs="Times New Roman"/>
+          <w:spacing w:val="2"/>
+          <w:sz w:val="24"/>
+          <w:szCs w:val="24"/>
+        </w:rPr>
+        <w:t xml:space="preserve"> sobrepost</w:t>
+      </w:r>
+      <w:r>
+        <w:rPr>
+          <w:rFonts w:ascii="Times New Roman" w:eastAsia="Times New Roman" w:hAnsi="Times New Roman" w:cs="Times New Roman"/>
+          <w:spacing w:val="2"/>
+          <w:sz w:val="24"/>
+          <w:szCs w:val="24"/>
+        </w:rPr>
+        <w:t>os</w:t>
+      </w:r>
+      <w:r>
+        <w:rPr>
+          <w:rFonts w:ascii="Times New Roman" w:eastAsia="Times New Roman" w:hAnsi="Times New Roman" w:cs="Times New Roman"/>
+          <w:spacing w:val="2"/>
+          <w:sz w:val="24"/>
+          <w:szCs w:val="24"/>
+        </w:rPr>
+        <w:t xml:space="preserve">, </w:t>
+      </w:r>
+      <w:r>
+        <w:rPr>
+          <w:rFonts w:ascii="Times New Roman" w:eastAsia="Times New Roman" w:hAnsi="Times New Roman" w:cs="Times New Roman"/>
+          <w:spacing w:val="2"/>
+          <w:sz w:val="24"/>
+          <w:szCs w:val="24"/>
+        </w:rPr>
+        <w:t>é tratada através do cálculo da média aritmética entre a intensidade das duas curvas. Como a quantidade de pontos e o intervalo de medição dos espectroradiômetros são diferentes, também foi necessário aplicar o método de interpolação linear dos dados</w:t>
+      </w:r>
+      <w:r>
+        <w:rPr>
+          <w:rFonts w:ascii="Times New Roman" w:eastAsia="Times New Roman" w:hAnsi="Times New Roman" w:cs="Times New Roman"/>
+          <w:spacing w:val="2"/>
+          <w:sz w:val="24"/>
+          <w:szCs w:val="24"/>
+        </w:rPr>
+        <w:t xml:space="preserve"> para gerar novos pontos que coincidam em ambas as </w:t>
+      </w:r>
+      <w:r>
+        <w:rPr>
+          <w:rFonts w:ascii="Times New Roman" w:eastAsia="Times New Roman" w:hAnsi="Times New Roman" w:cs="Times New Roman"/>
+          <w:spacing w:val="2"/>
+          <w:sz w:val="24"/>
+          <w:szCs w:val="24"/>
+        </w:rPr>
+        <w:t xml:space="preserve">curvas. </w:t>
+      </w:r>
+      <w:r>
+        <w:rPr>
+          <w:rFonts w:ascii="Times New Roman" w:eastAsia="Times New Roman" w:hAnsi="Times New Roman" w:cs="Times New Roman"/>
+          <w:spacing w:val="2"/>
+          <w:sz w:val="24"/>
+          <w:szCs w:val="24"/>
+        </w:rPr>
+        <w:t xml:space="preserve">Para </w:t>
+      </w:r>
+      <w:r>
+        <w:rPr>
+          <w:rFonts w:ascii="Times New Roman" w:eastAsia="Times New Roman" w:hAnsi="Times New Roman" w:cs="Times New Roman"/>
+          <w:spacing w:val="2"/>
+          <w:sz w:val="24"/>
+          <w:szCs w:val="24"/>
+        </w:rPr>
+        <w:t>realização do tratamento matemático dos dados e a geração do espectro final</w:t>
+      </w:r>
+      <w:r>
+        <w:rPr>
+          <w:rFonts w:ascii="Times New Roman" w:eastAsia="Times New Roman" w:hAnsi="Times New Roman" w:cs="Times New Roman"/>
+          <w:spacing w:val="2"/>
+          <w:sz w:val="24"/>
+          <w:szCs w:val="24"/>
+        </w:rPr>
+        <w:t xml:space="preserve">, foi desenvolvido um programa que utiliza a </w:t>
+      </w:r>
+      <w:r>
+        <w:rPr>
+          <w:rFonts w:ascii="Times New Roman" w:eastAsia="Times New Roman" w:hAnsi="Times New Roman" w:cs="Times New Roman"/>
+          <w:color w:val="auto"/>
+          <w:spacing w:val="2"/>
+          <w:sz w:val="24"/>
+          <w:szCs w:val="24"/>
+        </w:rPr>
+        <w:t>linguagem de programação python</w:t>
+      </w:r>
+      <w:r>
+        <w:rPr>
+          <w:rFonts w:ascii="Times New Roman" w:eastAsia="Times New Roman" w:hAnsi="Times New Roman" w:cs="Times New Roman"/>
+          <w:color w:val="auto"/>
+          <w:spacing w:val="2"/>
+          <w:sz w:val="24"/>
+          <w:szCs w:val="24"/>
+        </w:rPr>
+        <w:t xml:space="preserve">. </w:t>
       </w:r>
       <w:proofErr w:type="gramStart"/>
       <w:r>
         <w:rPr>
           <w:rFonts w:ascii="Times New Roman" w:eastAsia="Times New Roman" w:hAnsi="Times New Roman" w:cs="Times New Roman"/>
-        </w:rPr>
-        <w:t>aplicado</w:t>
+          <w:color w:val="auto"/>
+          <w:spacing w:val="2"/>
+          <w:sz w:val="24"/>
+          <w:szCs w:val="24"/>
+        </w:rPr>
+        <w:t xml:space="preserve">Este programa </w:t>
+      </w:r>
+      <w:r>
+        <w:rPr>
+          <w:rFonts w:ascii="Times New Roman" w:eastAsia="Times New Roman" w:hAnsi="Times New Roman" w:cs="Times New Roman"/>
+          <w:color w:val="auto"/>
+          <w:spacing w:val="2"/>
+          <w:sz w:val="24"/>
+          <w:szCs w:val="24"/>
+        </w:rPr>
+        <w:t xml:space="preserve">realiza leituras de </w:t>
+      </w:r>
+      <w:r>
+        <w:rPr>
+          <w:rFonts w:ascii="Times New Roman" w:eastAsia="Times New Roman" w:hAnsi="Times New Roman" w:cs="Times New Roman"/>
+          <w:color w:val="auto"/>
+          <w:spacing w:val="2"/>
+          <w:sz w:val="24"/>
+          <w:szCs w:val="24"/>
+        </w:rPr>
+        <w:t>dados gerados pelos dois espectror</w:t>
+      </w:r>
+      <w:r>
+        <w:rPr>
+          <w:rFonts w:ascii="Times New Roman" w:eastAsia="Times New Roman" w:hAnsi="Times New Roman" w:cs="Times New Roman"/>
+          <w:color w:val="auto"/>
+          <w:spacing w:val="2"/>
+          <w:sz w:val="24"/>
+          <w:szCs w:val="24"/>
+        </w:rPr>
+        <w:t>r</w:t>
+      </w:r>
+      <w:r>
+        <w:rPr>
+          <w:rFonts w:ascii="Times New Roman" w:eastAsia="Times New Roman" w:hAnsi="Times New Roman" w:cs="Times New Roman"/>
+          <w:color w:val="auto"/>
+          <w:spacing w:val="2"/>
+          <w:sz w:val="24"/>
+          <w:szCs w:val="24"/>
+        </w:rPr>
+        <w:t xml:space="preserve">adiômetros </w:t>
+      </w:r>
+      <w:r>
+        <w:rPr>
+          <w:rFonts w:ascii="Times New Roman" w:eastAsia="Times New Roman" w:hAnsi="Times New Roman" w:cs="Times New Roman"/>
+          <w:spacing w:val="2"/>
+          <w:sz w:val="24"/>
+          <w:szCs w:val="24"/>
+        </w:rPr>
+        <w:t xml:space="preserve">que estão </w:t>
+      </w:r>
+      <w:r>
+        <w:rPr>
+          <w:rFonts w:ascii="Times New Roman" w:eastAsia="Times New Roman" w:hAnsi="Times New Roman" w:cs="Times New Roman"/>
+          <w:color w:val="auto"/>
+          <w:spacing w:val="2"/>
+          <w:sz w:val="24"/>
+          <w:szCs w:val="24"/>
+        </w:rPr>
+        <w:t>em</w:t>
+      </w:r>
+      <w:r>
+        <w:rPr>
+          <w:rFonts w:ascii="Times New Roman" w:eastAsia="Times New Roman" w:hAnsi="Times New Roman" w:cs="Times New Roman"/>
+          <w:color w:val="auto"/>
+          <w:spacing w:val="2"/>
+          <w:sz w:val="24"/>
+          <w:szCs w:val="24"/>
+        </w:rPr>
+        <w:t xml:space="preserve"> </w:t>
+      </w:r>
+      <w:r>
+        <w:rPr>
+          <w:rFonts w:ascii="Times New Roman" w:eastAsia="Times New Roman" w:hAnsi="Times New Roman" w:cs="Times New Roman"/>
+          <w:color w:val="auto"/>
+          <w:spacing w:val="2"/>
+          <w:sz w:val="24"/>
+          <w:szCs w:val="24"/>
+        </w:rPr>
+        <w:t xml:space="preserve">formato </w:t>
+      </w:r>
+      <w:r>
+        <w:rPr>
+          <w:rFonts w:ascii="Times New Roman" w:eastAsia="Times New Roman" w:hAnsi="Times New Roman" w:cs="Times New Roman"/>
+          <w:color w:val="auto"/>
+          <w:spacing w:val="2"/>
+          <w:sz w:val="24"/>
+          <w:szCs w:val="24"/>
+        </w:rPr>
+        <w:t>“</w:t>
       </w:r>
       <w:proofErr w:type="gramEnd"/>
       <w:r>
         <w:rPr>
           <w:rFonts w:ascii="Times New Roman" w:eastAsia="Times New Roman" w:hAnsi="Times New Roman" w:cs="Times New Roman"/>
-        </w:rPr>
-        <w:t xml:space="preserve"> o método de interpolação linear para gerar novos pontos em uma das listas que sejam correspondentes aos contidos na outra lista. Depois desse procedimento, o programa cria um novo arquivo contendo dados de leitura originais e os unificados após tratamento. O programa está sendo finalizado com a realização de testes e correção de inconsistências. Utilizando diferentes tipos de medidas e de espectroradiômetros, procura-se garantir a integridade dos resultados e o mínimo de recodificação futura. Os testes cobrem falhas como exclusão de valores, caminhos inexistentes, e verificação dos cálculos matemáticos, assim como o formato de saída para que sejam evitados problemas na etapa seguinte ao desenvolvimento, que inclui a criação de uma base de dados para receber os valores de cada leitura. Com objetivo de dar continuidade ao projeto, planeja-se realizar: a estruturação do banco de dados, a população do mesmo com curvas espectrais em conjunto a outros dados pertinentes, a validação dos campos do banco baseada em critérios, e buscas relacionais a partir da validação.</w:t>
+          <w:color w:val="auto"/>
+          <w:spacing w:val="2"/>
+          <w:sz w:val="24"/>
+          <w:szCs w:val="24"/>
+        </w:rPr>
+        <w:t>.txt</w:t>
+      </w:r>
+      <w:r>
+        <w:rPr>
+          <w:rFonts w:ascii="Times New Roman" w:eastAsia="Times New Roman" w:hAnsi="Times New Roman" w:cs="Times New Roman"/>
+          <w:color w:val="auto"/>
+          <w:spacing w:val="2"/>
+          <w:sz w:val="24"/>
+          <w:szCs w:val="24"/>
+        </w:rPr>
+        <w:t>”</w:t>
+      </w:r>
+      <w:r>
+        <w:rPr>
+          <w:rFonts w:ascii="Times New Roman" w:eastAsia="Times New Roman" w:hAnsi="Times New Roman" w:cs="Times New Roman"/>
+          <w:color w:val="auto"/>
+          <w:spacing w:val="2"/>
+          <w:sz w:val="24"/>
+          <w:szCs w:val="24"/>
+        </w:rPr>
+        <w:t>.</w:t>
+      </w:r>
+      <w:r>
+        <w:rPr>
+          <w:rFonts w:ascii="Times New Roman" w:eastAsia="Times New Roman" w:hAnsi="Times New Roman" w:cs="Times New Roman"/>
+          <w:color w:val="FF0000"/>
+          <w:spacing w:val="2"/>
+          <w:sz w:val="24"/>
+          <w:szCs w:val="24"/>
+        </w:rPr>
+        <w:t xml:space="preserve"> </w:t>
+      </w:r>
+      <w:r>
+        <w:rPr>
+          <w:rFonts w:ascii="Times New Roman" w:eastAsia="Times New Roman" w:hAnsi="Times New Roman" w:cs="Times New Roman"/>
+          <w:spacing w:val="2"/>
+          <w:sz w:val="24"/>
+          <w:szCs w:val="24"/>
+        </w:rPr>
+        <w:t xml:space="preserve">Com o processamento do programa, um arqruivo contendo dados unificados é gerado e salvo no </w:t>
+      </w:r>
+      <w:r>
+        <w:rPr>
+          <w:rFonts w:ascii="Times New Roman" w:eastAsia="Times New Roman" w:hAnsi="Times New Roman" w:cs="Times New Roman"/>
+          <w:spacing w:val="2"/>
+          <w:sz w:val="24"/>
+          <w:szCs w:val="24"/>
+        </w:rPr>
+        <w:t xml:space="preserve">computador. </w:t>
+      </w:r>
+      <w:r>
+        <w:rPr>
+          <w:rFonts w:ascii="Times New Roman" w:eastAsia="Times New Roman" w:hAnsi="Times New Roman" w:cs="Times New Roman"/>
+          <w:spacing w:val="2"/>
+          <w:sz w:val="24"/>
+          <w:szCs w:val="24"/>
+        </w:rPr>
+        <w:t>Atualmente</w:t>
+      </w:r>
+      <w:r>
+        <w:rPr>
+          <w:rFonts w:ascii="Times New Roman" w:eastAsia="Times New Roman" w:hAnsi="Times New Roman" w:cs="Times New Roman"/>
+          <w:spacing w:val="2"/>
+          <w:sz w:val="24"/>
+          <w:szCs w:val="24"/>
+        </w:rPr>
+        <w:t xml:space="preserve"> </w:t>
+      </w:r>
+      <w:r>
+        <w:rPr>
+          <w:rFonts w:ascii="Times New Roman" w:eastAsia="Times New Roman" w:hAnsi="Times New Roman" w:cs="Times New Roman"/>
+          <w:spacing w:val="2"/>
+          <w:sz w:val="24"/>
+          <w:szCs w:val="24"/>
+        </w:rPr>
+        <w:t>o</w:t>
+      </w:r>
+      <w:r>
+        <w:rPr>
+          <w:rFonts w:ascii="Times New Roman" w:eastAsia="Times New Roman" w:hAnsi="Times New Roman" w:cs="Times New Roman"/>
+          <w:spacing w:val="2"/>
+          <w:sz w:val="24"/>
+          <w:szCs w:val="24"/>
+        </w:rPr>
+        <w:t xml:space="preserve"> programa </w:t>
+      </w:r>
+      <w:r>
+        <w:rPr>
+          <w:rFonts w:ascii="Times New Roman" w:eastAsia="Times New Roman" w:hAnsi="Times New Roman" w:cs="Times New Roman"/>
+          <w:spacing w:val="2"/>
+          <w:sz w:val="24"/>
+          <w:szCs w:val="24"/>
+        </w:rPr>
+        <w:t xml:space="preserve">encontra-se emfase de </w:t>
+      </w:r>
+      <w:r>
+        <w:rPr>
+          <w:rFonts w:ascii="Times New Roman" w:eastAsia="Times New Roman" w:hAnsi="Times New Roman" w:cs="Times New Roman"/>
+          <w:spacing w:val="2"/>
+          <w:sz w:val="24"/>
+          <w:szCs w:val="24"/>
+        </w:rPr>
+        <w:t>testes</w:t>
+      </w:r>
+      <w:r>
+        <w:rPr>
+          <w:rFonts w:ascii="Times New Roman" w:eastAsia="Times New Roman" w:hAnsi="Times New Roman" w:cs="Times New Roman"/>
+          <w:spacing w:val="2"/>
+          <w:sz w:val="24"/>
+          <w:szCs w:val="24"/>
+        </w:rPr>
+        <w:t xml:space="preserve"> para verificar a existência de falhas como: a exclusão de valores, caminhos inexistentes, cálculos matemáticos incorretos, e formato dos dados gerados</w:t>
+      </w:r>
+      <w:r>
+        <w:rPr>
+          <w:rFonts w:ascii="Times New Roman" w:eastAsia="Times New Roman" w:hAnsi="Times New Roman" w:cs="Times New Roman"/>
+          <w:spacing w:val="2"/>
+          <w:sz w:val="24"/>
+          <w:szCs w:val="24"/>
+        </w:rPr>
+        <w:t>.</w:t>
+      </w:r>
+      <w:r>
+        <w:rPr>
+          <w:rFonts w:ascii="Times New Roman" w:eastAsia="Times New Roman" w:hAnsi="Times New Roman" w:cs="Times New Roman"/>
+          <w:spacing w:val="2"/>
+          <w:sz w:val="24"/>
+          <w:szCs w:val="24"/>
+        </w:rPr>
+        <w:t xml:space="preserve"> Para tanto, diferentes tipos de medidas vem sendo </w:t>
+      </w:r>
+      <w:r>
+        <w:rPr>
+          <w:rFonts w:ascii="Times New Roman" w:eastAsia="Times New Roman" w:hAnsi="Times New Roman" w:cs="Times New Roman"/>
+          <w:spacing w:val="2"/>
+          <w:sz w:val="24"/>
+          <w:szCs w:val="24"/>
+        </w:rPr>
+        <w:t xml:space="preserve">realizadas com os </w:t>
+      </w:r>
+      <w:r>
+        <w:rPr>
+          <w:rFonts w:ascii="Times New Roman" w:eastAsia="Times New Roman" w:hAnsi="Times New Roman" w:cs="Times New Roman"/>
+          <w:spacing w:val="2"/>
+          <w:sz w:val="24"/>
+          <w:szCs w:val="24"/>
+        </w:rPr>
+        <w:t>espectroradiômetros</w:t>
+      </w:r>
+      <w:r>
+        <w:rPr>
+          <w:rFonts w:ascii="Times New Roman" w:eastAsia="Times New Roman" w:hAnsi="Times New Roman" w:cs="Times New Roman"/>
+          <w:spacing w:val="2"/>
+          <w:sz w:val="24"/>
+          <w:szCs w:val="24"/>
+        </w:rPr>
+        <w:t xml:space="preserve"> em campo de modo a </w:t>
+      </w:r>
+      <w:r>
+        <w:rPr>
+          <w:rFonts w:ascii="Times New Roman" w:eastAsia="Times New Roman" w:hAnsi="Times New Roman" w:cs="Times New Roman"/>
+          <w:spacing w:val="2"/>
+          <w:sz w:val="24"/>
+          <w:szCs w:val="24"/>
+        </w:rPr>
+        <w:t>garantir a integridade dos resultados</w:t>
+      </w:r>
+      <w:r>
+        <w:rPr>
+          <w:rFonts w:ascii="Times New Roman" w:eastAsia="Times New Roman" w:hAnsi="Times New Roman" w:cs="Times New Roman"/>
+          <w:spacing w:val="2"/>
+          <w:sz w:val="24"/>
+          <w:szCs w:val="24"/>
+        </w:rPr>
+        <w:t xml:space="preserve"> finais. Dessa forma, possíveis falhas no programa poderão ser previstas e evitadas. As próximas atividades relacionadas a este projeto de Iniciação Científica consistirão na finalização e validação do programa que une os espectros gerados no experimento no INPE em Cachoeira Paulista e na elaboração de um banco de dados deste mesmo experimento</w:t>
+      </w:r>
+      <w:r>
+        <w:rPr>
+          <w:rFonts w:ascii="Times New Roman" w:eastAsia="Times New Roman" w:hAnsi="Times New Roman" w:cs="Times New Roman"/>
+          <w:color w:val="auto"/>
+          <w:spacing w:val="2"/>
+          <w:sz w:val="24"/>
+          <w:szCs w:val="24"/>
+        </w:rPr>
+        <w:t>. A população do banco de dados será com dados ambientais, de espectros e de parâmetros de funcionamento de painéis solares fotovoltáicos. Este banco de dados deverá contemplar os espectros na faixa de 200 nm a 1700 nm e será uma grande contribuição a projeto de pesquisa do GDF/LABAS.</w:t>
       </w:r>
     </w:p>
-    <w:p/>
     <w:sectPr>
       <w:pgSz w:w="11906" w:h="16838"/>
-      <w:pgMar w:top="1417" w:right="1701" w:bottom="1417" w:left="1701" w:header="0" w:footer="720" w:gutter="0"/>
+      <w:pgMar w:top="1135" w:right="1558" w:bottom="993" w:left="1560" w:header="0" w:footer="720" w:gutter="0"/>
       <w:pgNumType w:start="1"/>
       <w:cols w:space="720"/>
     </w:sectPr>

</xml_diff>